<commit_message>
started part 2. Created find_failed_tests_notMNIST.py for the part 2 net. Added some images to the report for part 2.
</commit_message>
<xml_diff>
--- a/report.docx
+++ b/report.docx
@@ -497,24 +497,573 @@
           <w:sz w:val="24"/>
           <w:szCs w:val="24"/>
         </w:rPr>
+        <w:t>The following is the code exerts of me creating and training the net:</w:t>
+      </w:r>
+    </w:p>
+    <w:p>
+      <w:pPr>
+        <w:rPr>
+          <w:rFonts w:ascii="Garamond" w:hAnsi="Garamond"/>
+          <w:sz w:val="24"/>
+          <w:szCs w:val="24"/>
+        </w:rPr>
+      </w:pPr>
+      <w:r>
+        <w:rPr>
+          <w:rFonts w:ascii="Garamond" w:hAnsi="Garamond"/>
+          <w:sz w:val="24"/>
+          <w:szCs w:val="24"/>
+        </w:rPr>
+        <w:t xml:space="preserve">net = </w:t>
+      </w:r>
+      <w:proofErr w:type="spellStart"/>
+      <w:r>
+        <w:rPr>
+          <w:rFonts w:ascii="Garamond" w:hAnsi="Garamond"/>
+          <w:sz w:val="24"/>
+          <w:szCs w:val="24"/>
+        </w:rPr>
+        <w:t>network.Network</w:t>
+      </w:r>
+      <w:proofErr w:type="spellEnd"/>
+      <w:r>
+        <w:rPr>
+          <w:rFonts w:ascii="Garamond" w:hAnsi="Garamond"/>
+          <w:sz w:val="24"/>
+          <w:szCs w:val="24"/>
+        </w:rPr>
+        <w:t>([784,20,10])</w:t>
+      </w:r>
+    </w:p>
+    <w:p>
+      <w:pPr>
+        <w:rPr>
+          <w:rFonts w:ascii="Garamond" w:hAnsi="Garamond"/>
+          <w:sz w:val="24"/>
+          <w:szCs w:val="24"/>
+        </w:rPr>
+      </w:pPr>
+      <w:proofErr w:type="spellStart"/>
+      <w:r>
+        <w:rPr>
+          <w:rFonts w:ascii="Garamond" w:hAnsi="Garamond"/>
+          <w:sz w:val="24"/>
+          <w:szCs w:val="24"/>
+        </w:rPr>
+        <w:t>net.SGD</w:t>
+      </w:r>
+      <w:proofErr w:type="spellEnd"/>
+      <w:r>
+        <w:rPr>
+          <w:rFonts w:ascii="Garamond" w:hAnsi="Garamond"/>
+          <w:sz w:val="24"/>
+          <w:szCs w:val="24"/>
+        </w:rPr>
+        <w:t>(</w:t>
+      </w:r>
+      <w:proofErr w:type="spellStart"/>
+      <w:r>
+        <w:rPr>
+          <w:rFonts w:ascii="Garamond" w:hAnsi="Garamond"/>
+          <w:sz w:val="24"/>
+          <w:szCs w:val="24"/>
+        </w:rPr>
+        <w:t>trainingData</w:t>
+      </w:r>
+      <w:proofErr w:type="spellEnd"/>
+      <w:r>
+        <w:rPr>
+          <w:rFonts w:ascii="Garamond" w:hAnsi="Garamond"/>
+          <w:sz w:val="24"/>
+          <w:szCs w:val="24"/>
+        </w:rPr>
+        <w:t xml:space="preserve">, 20, 20, 5, </w:t>
+      </w:r>
+      <w:proofErr w:type="spellStart"/>
+      <w:r>
+        <w:rPr>
+          <w:rFonts w:ascii="Garamond" w:hAnsi="Garamond"/>
+          <w:sz w:val="24"/>
+          <w:szCs w:val="24"/>
+        </w:rPr>
+        <w:t>test_data</w:t>
+      </w:r>
+      <w:proofErr w:type="spellEnd"/>
+      <w:r>
+        <w:rPr>
+          <w:rFonts w:ascii="Garamond" w:hAnsi="Garamond"/>
+          <w:sz w:val="24"/>
+          <w:szCs w:val="24"/>
+        </w:rPr>
+        <w:t xml:space="preserve"> = </w:t>
+      </w:r>
+      <w:proofErr w:type="spellStart"/>
+      <w:r>
+        <w:rPr>
+          <w:rFonts w:ascii="Garamond" w:hAnsi="Garamond"/>
+          <w:sz w:val="24"/>
+          <w:szCs w:val="24"/>
+        </w:rPr>
+        <w:t>testingData</w:t>
+      </w:r>
+      <w:proofErr w:type="spellEnd"/>
+      <w:r>
+        <w:rPr>
+          <w:rFonts w:ascii="Garamond" w:hAnsi="Garamond"/>
+          <w:sz w:val="24"/>
+          <w:szCs w:val="24"/>
+        </w:rPr>
+        <w:t>)</w:t>
+      </w:r>
+    </w:p>
+    <w:p>
+      <w:pPr>
+        <w:rPr>
+          <w:rFonts w:ascii="Garamond" w:hAnsi="Garamond"/>
+          <w:sz w:val="24"/>
+          <w:szCs w:val="24"/>
+        </w:rPr>
+      </w:pPr>
+      <w:r>
+        <w:rPr>
+          <w:rFonts w:ascii="Garamond" w:hAnsi="Garamond"/>
+          <w:sz w:val="24"/>
+          <w:szCs w:val="24"/>
+        </w:rPr>
         <w:t>When later evaluating the test data on the trained net, the accuracy was 95.32%.</w:t>
       </w:r>
-    </w:p>
-    <w:p>
-      <w:pPr>
-        <w:rPr>
-          <w:rFonts w:ascii="Garamond" w:hAnsi="Garamond"/>
-          <w:sz w:val="24"/>
-          <w:szCs w:val="24"/>
-        </w:rPr>
-      </w:pPr>
-    </w:p>
-    <w:p>
-      <w:pPr>
-        <w:rPr>
-          <w:rFonts w:ascii="Garamond" w:hAnsi="Garamond"/>
-          <w:sz w:val="24"/>
-          <w:szCs w:val="24"/>
+      <w:r>
+        <w:rPr>
+          <w:rFonts w:ascii="Garamond" w:hAnsi="Garamond"/>
+          <w:sz w:val="24"/>
+          <w:szCs w:val="24"/>
+        </w:rPr>
+        <w:t xml:space="preserve"> The script fine_failed_tests.py found all the tests that the neural net failed. I have included three of them below with the image, the test index, the number guessed, and the actual number.</w:t>
+      </w:r>
+    </w:p>
+    <w:p>
+      <w:pPr>
+        <w:rPr>
+          <w:rFonts w:ascii="Garamond" w:hAnsi="Garamond"/>
+          <w:sz w:val="24"/>
+          <w:szCs w:val="24"/>
+        </w:rPr>
+      </w:pPr>
+    </w:p>
+    <w:p>
+      <w:pPr>
+        <w:rPr>
+          <w:rFonts w:ascii="Garamond" w:hAnsi="Garamond"/>
+          <w:sz w:val="24"/>
+          <w:szCs w:val="24"/>
+        </w:rPr>
+      </w:pPr>
+    </w:p>
+    <w:p>
+      <w:pPr>
+        <w:keepNext/>
+      </w:pPr>
+      <w:r>
+        <w:rPr>
+          <w:rFonts w:ascii="Garamond" w:hAnsi="Garamond"/>
+          <w:noProof/>
+          <w:sz w:val="24"/>
+          <w:szCs w:val="24"/>
+        </w:rPr>
+        <w:lastRenderedPageBreak/>
+        <w:drawing>
+          <wp:anchor distT="0" distB="0" distL="114300" distR="114300" simplePos="0" relativeHeight="251658240" behindDoc="1" locked="0" layoutInCell="1" allowOverlap="1" wp14:anchorId="06E15C0B" wp14:editId="58111259">
+            <wp:simplePos x="0" y="0"/>
+            <wp:positionH relativeFrom="column">
+              <wp:posOffset>0</wp:posOffset>
+            </wp:positionH>
+            <wp:positionV relativeFrom="paragraph">
+              <wp:posOffset>0</wp:posOffset>
+            </wp:positionV>
+            <wp:extent cx="5852172" cy="4389129"/>
+            <wp:effectExtent l="0" t="0" r="0" b="0"/>
+            <wp:wrapTopAndBottom/>
+            <wp:docPr id="5" name="Picture 5"/>
+            <wp:cNvGraphicFramePr>
+              <a:graphicFrameLocks xmlns:a="http://schemas.openxmlformats.org/drawingml/2006/main" noChangeAspect="1"/>
+            </wp:cNvGraphicFramePr>
+            <a:graphic xmlns:a="http://schemas.openxmlformats.org/drawingml/2006/main">
+              <a:graphicData uri="http://schemas.openxmlformats.org/drawingml/2006/picture">
+                <pic:pic xmlns:pic="http://schemas.openxmlformats.org/drawingml/2006/picture">
+                  <pic:nvPicPr>
+                    <pic:cNvPr id="5" name="Picture 5"/>
+                    <pic:cNvPicPr/>
+                  </pic:nvPicPr>
+                  <pic:blipFill>
+                    <a:blip r:embed="rId9">
+                      <a:extLst>
+                        <a:ext uri="{28A0092B-C50C-407E-A947-70E740481C1C}">
+                          <a14:useLocalDpi xmlns:a14="http://schemas.microsoft.com/office/drawing/2010/main" val="0"/>
+                        </a:ext>
+                      </a:extLst>
+                    </a:blip>
+                    <a:stretch>
+                      <a:fillRect/>
+                    </a:stretch>
+                  </pic:blipFill>
+                  <pic:spPr>
+                    <a:xfrm>
+                      <a:off x="0" y="0"/>
+                      <a:ext cx="5852172" cy="4389129"/>
+                    </a:xfrm>
+                    <a:prstGeom prst="rect">
+                      <a:avLst/>
+                    </a:prstGeom>
+                  </pic:spPr>
+                </pic:pic>
+              </a:graphicData>
+            </a:graphic>
+          </wp:anchor>
+        </w:drawing>
+      </w:r>
+    </w:p>
+    <w:p>
+      <w:pPr>
+        <w:pStyle w:val="Caption"/>
+        <w:keepNext/>
+      </w:pPr>
+      <w:r>
+        <w:rPr>
+          <w:rFonts w:ascii="Garamond" w:hAnsi="Garamond"/>
+          <w:sz w:val="28"/>
+          <w:szCs w:val="28"/>
+        </w:rPr>
+        <w:lastRenderedPageBreak/>
+        <w:t xml:space="preserve">Figure </w:t>
+      </w:r>
+      <w:r>
+        <w:rPr>
+          <w:rFonts w:ascii="Garamond" w:hAnsi="Garamond"/>
+          <w:sz w:val="28"/>
+          <w:szCs w:val="28"/>
+        </w:rPr>
+        <w:fldChar w:fldCharType="begin"/>
+      </w:r>
+      <w:r>
+        <w:rPr>
+          <w:rFonts w:ascii="Garamond" w:hAnsi="Garamond"/>
+          <w:sz w:val="28"/>
+          <w:szCs w:val="28"/>
+        </w:rPr>
+        <w:instrText xml:space="preserve"> SEQ Figure \* ARABIC </w:instrText>
+      </w:r>
+      <w:r>
+        <w:rPr>
+          <w:rFonts w:ascii="Garamond" w:hAnsi="Garamond"/>
+          <w:sz w:val="28"/>
+          <w:szCs w:val="28"/>
+        </w:rPr>
+        <w:fldChar w:fldCharType="separate"/>
+      </w:r>
+      <w:r>
+        <w:rPr>
+          <w:rFonts w:ascii="Garamond" w:hAnsi="Garamond"/>
+          <w:noProof/>
+          <w:sz w:val="28"/>
+          <w:szCs w:val="28"/>
+        </w:rPr>
+        <w:t>4</w:t>
+      </w:r>
+      <w:r>
+        <w:rPr>
+          <w:rFonts w:ascii="Garamond" w:hAnsi="Garamond"/>
+          <w:sz w:val="28"/>
+          <w:szCs w:val="28"/>
+        </w:rPr>
+        <w:fldChar w:fldCharType="end"/>
+      </w:r>
+      <w:r>
+        <w:rPr>
+          <w:rFonts w:ascii="Garamond" w:hAnsi="Garamond"/>
+          <w:sz w:val="28"/>
+          <w:szCs w:val="28"/>
+        </w:rPr>
+        <w:t>. MN</w:t>
+      </w:r>
+      <w:r>
+        <w:rPr>
+          <w:rFonts w:ascii="Garamond" w:hAnsi="Garamond"/>
+          <w:sz w:val="28"/>
+          <w:szCs w:val="28"/>
+        </w:rPr>
+        <w:t>IST</w:t>
+      </w:r>
+      <w:r>
+        <w:rPr>
+          <w:rFonts w:ascii="Garamond" w:hAnsi="Garamond"/>
+          <w:sz w:val="28"/>
+          <w:szCs w:val="28"/>
+        </w:rPr>
+        <w:t xml:space="preserve"> test data index 3503. The neural net guessed that this was a one. It is actually a nine.</w:t>
+      </w:r>
+      <w:r>
+        <w:rPr>
+          <w:rFonts w:ascii="Garamond" w:hAnsi="Garamond"/>
+          <w:noProof/>
+          <w:sz w:val="28"/>
+          <w:szCs w:val="28"/>
+        </w:rPr>
+        <w:drawing>
+          <wp:inline distT="0" distB="0" distL="0" distR="0" wp14:anchorId="5CBECE09" wp14:editId="6DB3FD34">
+            <wp:extent cx="5852172" cy="4389129"/>
+            <wp:effectExtent l="0" t="0" r="0" b="0"/>
+            <wp:docPr id="6" name="Picture 6"/>
+            <wp:cNvGraphicFramePr>
+              <a:graphicFrameLocks xmlns:a="http://schemas.openxmlformats.org/drawingml/2006/main" noChangeAspect="1"/>
+            </wp:cNvGraphicFramePr>
+            <a:graphic xmlns:a="http://schemas.openxmlformats.org/drawingml/2006/main">
+              <a:graphicData uri="http://schemas.openxmlformats.org/drawingml/2006/picture">
+                <pic:pic xmlns:pic="http://schemas.openxmlformats.org/drawingml/2006/picture">
+                  <pic:nvPicPr>
+                    <pic:cNvPr id="6" name="Picture 6"/>
+                    <pic:cNvPicPr/>
+                  </pic:nvPicPr>
+                  <pic:blipFill>
+                    <a:blip r:embed="rId10">
+                      <a:extLst>
+                        <a:ext uri="{28A0092B-C50C-407E-A947-70E740481C1C}">
+                          <a14:useLocalDpi xmlns:a14="http://schemas.microsoft.com/office/drawing/2010/main" val="0"/>
+                        </a:ext>
+                      </a:extLst>
+                    </a:blip>
+                    <a:stretch>
+                      <a:fillRect/>
+                    </a:stretch>
+                  </pic:blipFill>
+                  <pic:spPr>
+                    <a:xfrm>
+                      <a:off x="0" y="0"/>
+                      <a:ext cx="5852172" cy="4389129"/>
+                    </a:xfrm>
+                    <a:prstGeom prst="rect">
+                      <a:avLst/>
+                    </a:prstGeom>
+                  </pic:spPr>
+                </pic:pic>
+              </a:graphicData>
+            </a:graphic>
+          </wp:inline>
+        </w:drawing>
+      </w:r>
+    </w:p>
+    <w:p>
+      <w:pPr>
+        <w:pStyle w:val="Caption"/>
+        <w:rPr>
+          <w:rFonts w:ascii="Garamond" w:hAnsi="Garamond"/>
+          <w:sz w:val="28"/>
+          <w:szCs w:val="28"/>
+        </w:rPr>
+      </w:pPr>
+      <w:r>
+        <w:rPr>
+          <w:rFonts w:ascii="Garamond" w:hAnsi="Garamond"/>
+          <w:sz w:val="28"/>
+          <w:szCs w:val="28"/>
+        </w:rPr>
+        <w:t xml:space="preserve">Figure </w:t>
+      </w:r>
+      <w:r>
+        <w:rPr>
+          <w:rFonts w:ascii="Garamond" w:hAnsi="Garamond"/>
+          <w:sz w:val="28"/>
+          <w:szCs w:val="28"/>
+        </w:rPr>
+        <w:fldChar w:fldCharType="begin"/>
+      </w:r>
+      <w:r>
+        <w:rPr>
+          <w:rFonts w:ascii="Garamond" w:hAnsi="Garamond"/>
+          <w:sz w:val="28"/>
+          <w:szCs w:val="28"/>
+        </w:rPr>
+        <w:instrText xml:space="preserve"> SEQ Figure \* ARABIC </w:instrText>
+      </w:r>
+      <w:r>
+        <w:rPr>
+          <w:rFonts w:ascii="Garamond" w:hAnsi="Garamond"/>
+          <w:sz w:val="28"/>
+          <w:szCs w:val="28"/>
+        </w:rPr>
+        <w:fldChar w:fldCharType="separate"/>
+      </w:r>
+      <w:r>
+        <w:rPr>
+          <w:rFonts w:ascii="Garamond" w:hAnsi="Garamond"/>
+          <w:noProof/>
+          <w:sz w:val="28"/>
+          <w:szCs w:val="28"/>
+        </w:rPr>
+        <w:t>5</w:t>
+      </w:r>
+      <w:r>
+        <w:rPr>
+          <w:rFonts w:ascii="Garamond" w:hAnsi="Garamond"/>
+          <w:sz w:val="28"/>
+          <w:szCs w:val="28"/>
+        </w:rPr>
+        <w:fldChar w:fldCharType="end"/>
+      </w:r>
+      <w:r>
+        <w:rPr>
+          <w:rFonts w:ascii="Garamond" w:hAnsi="Garamond"/>
+          <w:sz w:val="28"/>
+          <w:szCs w:val="28"/>
+        </w:rPr>
+        <w:t>. MNIST test data index 6744. The neural net guessed that this was a six. It is actually a two.</w:t>
+      </w:r>
+    </w:p>
+    <w:p>
+      <w:pPr>
+        <w:keepNext/>
+      </w:pPr>
+      <w:r>
+        <w:rPr>
+          <w:noProof/>
+        </w:rPr>
+        <w:lastRenderedPageBreak/>
+        <w:drawing>
+          <wp:inline distT="0" distB="0" distL="0" distR="0" wp14:anchorId="041B8F81" wp14:editId="7A510834">
+            <wp:extent cx="5852172" cy="4389129"/>
+            <wp:effectExtent l="0" t="0" r="0" b="0"/>
+            <wp:docPr id="7" name="Picture 7"/>
+            <wp:cNvGraphicFramePr>
+              <a:graphicFrameLocks xmlns:a="http://schemas.openxmlformats.org/drawingml/2006/main" noChangeAspect="1"/>
+            </wp:cNvGraphicFramePr>
+            <a:graphic xmlns:a="http://schemas.openxmlformats.org/drawingml/2006/main">
+              <a:graphicData uri="http://schemas.openxmlformats.org/drawingml/2006/picture">
+                <pic:pic xmlns:pic="http://schemas.openxmlformats.org/drawingml/2006/picture">
+                  <pic:nvPicPr>
+                    <pic:cNvPr id="7" name="Picture 7"/>
+                    <pic:cNvPicPr/>
+                  </pic:nvPicPr>
+                  <pic:blipFill>
+                    <a:blip r:embed="rId11">
+                      <a:extLst>
+                        <a:ext uri="{28A0092B-C50C-407E-A947-70E740481C1C}">
+                          <a14:useLocalDpi xmlns:a14="http://schemas.microsoft.com/office/drawing/2010/main" val="0"/>
+                        </a:ext>
+                      </a:extLst>
+                    </a:blip>
+                    <a:stretch>
+                      <a:fillRect/>
+                    </a:stretch>
+                  </pic:blipFill>
+                  <pic:spPr>
+                    <a:xfrm>
+                      <a:off x="0" y="0"/>
+                      <a:ext cx="5852172" cy="4389129"/>
+                    </a:xfrm>
+                    <a:prstGeom prst="rect">
+                      <a:avLst/>
+                    </a:prstGeom>
+                  </pic:spPr>
+                </pic:pic>
+              </a:graphicData>
+            </a:graphic>
+          </wp:inline>
+        </w:drawing>
+      </w:r>
+    </w:p>
+    <w:p>
+      <w:pPr>
+        <w:pStyle w:val="Caption"/>
+        <w:rPr>
+          <w:rFonts w:ascii="Garamond" w:hAnsi="Garamond"/>
+          <w:sz w:val="28"/>
+          <w:szCs w:val="28"/>
+        </w:rPr>
+      </w:pPr>
+      <w:r>
+        <w:rPr>
+          <w:rFonts w:ascii="Garamond" w:hAnsi="Garamond"/>
+          <w:sz w:val="28"/>
+          <w:szCs w:val="28"/>
+        </w:rPr>
+        <w:t xml:space="preserve">Figure </w:t>
+      </w:r>
+      <w:r>
+        <w:rPr>
+          <w:rFonts w:ascii="Garamond" w:hAnsi="Garamond"/>
+          <w:sz w:val="28"/>
+          <w:szCs w:val="28"/>
+        </w:rPr>
+        <w:fldChar w:fldCharType="begin"/>
+      </w:r>
+      <w:r>
+        <w:rPr>
+          <w:rFonts w:ascii="Garamond" w:hAnsi="Garamond"/>
+          <w:sz w:val="28"/>
+          <w:szCs w:val="28"/>
+        </w:rPr>
+        <w:instrText xml:space="preserve"> SEQ Figure \* ARABIC </w:instrText>
+      </w:r>
+      <w:r>
+        <w:rPr>
+          <w:rFonts w:ascii="Garamond" w:hAnsi="Garamond"/>
+          <w:sz w:val="28"/>
+          <w:szCs w:val="28"/>
+        </w:rPr>
+        <w:fldChar w:fldCharType="separate"/>
+      </w:r>
+      <w:r>
+        <w:rPr>
+          <w:rFonts w:ascii="Garamond" w:hAnsi="Garamond"/>
+          <w:noProof/>
+          <w:sz w:val="28"/>
+          <w:szCs w:val="28"/>
+        </w:rPr>
+        <w:t>6</w:t>
+      </w:r>
+      <w:r>
+        <w:rPr>
+          <w:rFonts w:ascii="Garamond" w:hAnsi="Garamond"/>
+          <w:sz w:val="28"/>
+          <w:szCs w:val="28"/>
+        </w:rPr>
+        <w:fldChar w:fldCharType="end"/>
+      </w:r>
+      <w:r>
+        <w:rPr>
+          <w:rFonts w:ascii="Garamond" w:hAnsi="Garamond"/>
+          <w:sz w:val="28"/>
+          <w:szCs w:val="28"/>
+        </w:rPr>
+        <w:t>. MNIST test data index 9893. The net guessed that this was an eight. It is actually a two.</w:t>
+      </w:r>
+    </w:p>
+    <w:p/>
+    <w:p>
+      <w:pPr>
+        <w:rPr>
+          <w:rFonts w:ascii="Garamond" w:hAnsi="Garamond"/>
+          <w:sz w:val="24"/>
+          <w:szCs w:val="24"/>
+          <w:u w:val="single"/>
+        </w:rPr>
+      </w:pPr>
+      <w:r>
+        <w:rPr>
+          <w:rFonts w:ascii="Garamond" w:hAnsi="Garamond"/>
+          <w:sz w:val="24"/>
+          <w:szCs w:val="24"/>
+          <w:u w:val="single"/>
+        </w:rPr>
+        <w:t>Part 2</w:t>
+      </w:r>
+    </w:p>
+    <w:p>
+      <w:pPr>
+        <w:rPr>
+          <w:rFonts w:ascii="Garamond" w:hAnsi="Garamond"/>
+          <w:sz w:val="24"/>
+          <w:szCs w:val="24"/>
+          <w:u w:val="single"/>
         </w:rPr>
       </w:pPr>
     </w:p>

</xml_diff>

<commit_message>
Finished the report. The report includes all iterations of each net, and photos of tests that were failed in part1. The trained nets are found in the files part1.pkl, part2.pkl, and part3.pkl.
</commit_message>
<xml_diff>
--- a/report.docx
+++ b/report.docx
@@ -24,6 +24,7 @@
     </w:p>
     <w:p>
       <w:pPr>
+        <w:jc w:val="center"/>
         <w:rPr>
           <w:rFonts w:ascii="Garamond" w:hAnsi="Garamond"/>
           <w:sz w:val="24"/>
@@ -38,6 +39,151 @@
           <w:szCs w:val="24"/>
           <w:u w:val="single"/>
         </w:rPr>
+        <w:t>By: Braydon Pacheco (30100449)</w:t>
+      </w:r>
+    </w:p>
+    <w:p>
+      <w:pPr>
+        <w:rPr>
+          <w:rFonts w:ascii="Garamond" w:hAnsi="Garamond"/>
+          <w:sz w:val="24"/>
+          <w:szCs w:val="24"/>
+        </w:rPr>
+      </w:pPr>
+      <w:r>
+        <w:rPr>
+          <w:rFonts w:ascii="Garamond" w:hAnsi="Garamond"/>
+          <w:sz w:val="24"/>
+          <w:szCs w:val="24"/>
+        </w:rPr>
+        <w:tab/>
+        <w:t>The project can be accessed by going to the repository page at:</w:t>
+      </w:r>
+    </w:p>
+    <w:p>
+      <w:pPr>
+        <w:rPr>
+          <w:rFonts w:ascii="Garamond" w:hAnsi="Garamond"/>
+          <w:sz w:val="24"/>
+          <w:szCs w:val="24"/>
+        </w:rPr>
+      </w:pPr>
+      <w:r>
+        <w:rPr>
+          <w:rFonts w:ascii="Garamond" w:hAnsi="Garamond"/>
+          <w:sz w:val="24"/>
+          <w:szCs w:val="24"/>
+        </w:rPr>
+        <w:t>https://github.com/pacheeko/CPSC_501_A4</w:t>
+      </w:r>
+    </w:p>
+    <w:p>
+      <w:pPr>
+        <w:rPr>
+          <w:rFonts w:ascii="Garamond" w:hAnsi="Garamond"/>
+          <w:sz w:val="24"/>
+          <w:szCs w:val="24"/>
+        </w:rPr>
+      </w:pPr>
+      <w:r>
+        <w:rPr>
+          <w:rFonts w:ascii="Garamond" w:hAnsi="Garamond"/>
+          <w:sz w:val="24"/>
+          <w:szCs w:val="24"/>
+        </w:rPr>
+        <w:t xml:space="preserve">At the time of me finishing this report, </w:t>
+      </w:r>
+      <w:proofErr w:type="spellStart"/>
+      <w:r>
+        <w:rPr>
+          <w:rFonts w:ascii="Garamond" w:hAnsi="Garamond"/>
+          <w:sz w:val="24"/>
+          <w:szCs w:val="24"/>
+        </w:rPr>
+        <w:t>gitlab</w:t>
+      </w:r>
+      <w:proofErr w:type="spellEnd"/>
+      <w:r>
+        <w:rPr>
+          <w:rFonts w:ascii="Garamond" w:hAnsi="Garamond"/>
+          <w:sz w:val="24"/>
+          <w:szCs w:val="24"/>
+        </w:rPr>
+        <w:t xml:space="preserve"> is down, so I have included my project </w:t>
+      </w:r>
+      <w:proofErr w:type="spellStart"/>
+      <w:r>
+        <w:rPr>
+          <w:rFonts w:ascii="Garamond" w:hAnsi="Garamond"/>
+          <w:sz w:val="24"/>
+          <w:szCs w:val="24"/>
+        </w:rPr>
+        <w:t>github</w:t>
+      </w:r>
+      <w:proofErr w:type="spellEnd"/>
+      <w:r>
+        <w:rPr>
+          <w:rFonts w:ascii="Garamond" w:hAnsi="Garamond"/>
+          <w:sz w:val="24"/>
+          <w:szCs w:val="24"/>
+        </w:rPr>
+        <w:t xml:space="preserve"> page. You can email me at </w:t>
+      </w:r>
+      <w:hyperlink r:id="rId6" w:history="1">
+        <w:r>
+          <w:rPr>
+            <w:rStyle w:val="Hyperlink"/>
+            <w:rFonts w:ascii="Garamond" w:hAnsi="Garamond"/>
+            <w:sz w:val="24"/>
+            <w:szCs w:val="24"/>
+          </w:rPr>
+          <w:t>braydon.pacheco@ucalgary.ca</w:t>
+        </w:r>
+      </w:hyperlink>
+      <w:r>
+        <w:rPr>
+          <w:rFonts w:ascii="Garamond" w:hAnsi="Garamond"/>
+          <w:sz w:val="24"/>
+          <w:szCs w:val="24"/>
+        </w:rPr>
+        <w:t xml:space="preserve"> with your </w:t>
+      </w:r>
+      <w:proofErr w:type="spellStart"/>
+      <w:r>
+        <w:rPr>
+          <w:rFonts w:ascii="Garamond" w:hAnsi="Garamond"/>
+          <w:sz w:val="24"/>
+          <w:szCs w:val="24"/>
+        </w:rPr>
+        <w:t>github</w:t>
+      </w:r>
+      <w:proofErr w:type="spellEnd"/>
+      <w:r>
+        <w:rPr>
+          <w:rFonts w:ascii="Garamond" w:hAnsi="Garamond"/>
+          <w:sz w:val="24"/>
+          <w:szCs w:val="24"/>
+        </w:rPr>
+        <w:t xml:space="preserve"> username or email to gain access to the repository.</w:t>
+      </w:r>
+    </w:p>
+    <w:p>
+      <w:pPr>
+        <w:jc w:val="center"/>
+        <w:rPr>
+          <w:rFonts w:ascii="Garamond" w:hAnsi="Garamond"/>
+          <w:sz w:val="24"/>
+          <w:szCs w:val="24"/>
+          <w:u w:val="single"/>
+        </w:rPr>
+      </w:pPr>
+      <w:r>
+        <w:rPr>
+          <w:rFonts w:ascii="Garamond" w:hAnsi="Garamond"/>
+          <w:sz w:val="24"/>
+          <w:szCs w:val="24"/>
+          <w:u w:val="single"/>
+        </w:rPr>
         <w:t>Part 1</w:t>
       </w:r>
     </w:p>
@@ -47,139 +193,13 @@
       </w:pPr>
       <w:r>
         <w:rPr>
-          <w:rFonts w:ascii="Garamond" w:hAnsi="Garamond"/>
           <w:noProof/>
-          <w:sz w:val="24"/>
-          <w:szCs w:val="24"/>
         </w:rPr>
         <w:drawing>
-          <wp:inline distT="0" distB="0" distL="0" distR="0" wp14:anchorId="4D407EA0" wp14:editId="7F6881A0">
+          <wp:inline distT="0" distB="0" distL="0" distR="0" wp14:anchorId="60683BD2" wp14:editId="0B47CA46">
             <wp:extent cx="5943600" cy="3108325"/>
             <wp:effectExtent l="0" t="0" r="0" b="0"/>
-            <wp:docPr id="2" name="Picture 2"/>
-            <wp:cNvGraphicFramePr>
-              <a:graphicFrameLocks xmlns:a="http://schemas.openxmlformats.org/drawingml/2006/main" noChangeAspect="1"/>
-            </wp:cNvGraphicFramePr>
-            <a:graphic xmlns:a="http://schemas.openxmlformats.org/drawingml/2006/main">
-              <a:graphicData uri="http://schemas.openxmlformats.org/drawingml/2006/picture">
-                <pic:pic xmlns:pic="http://schemas.openxmlformats.org/drawingml/2006/picture">
-                  <pic:nvPicPr>
-                    <pic:cNvPr id="1" name=""/>
-                    <pic:cNvPicPr/>
-                  </pic:nvPicPr>
-                  <pic:blipFill>
-                    <a:blip r:embed="rId6"/>
-                    <a:stretch>
-                      <a:fillRect/>
-                    </a:stretch>
-                  </pic:blipFill>
-                  <pic:spPr>
-                    <a:xfrm>
-                      <a:off x="0" y="0"/>
-                      <a:ext cx="5943600" cy="3108325"/>
-                    </a:xfrm>
-                    <a:prstGeom prst="rect">
-                      <a:avLst/>
-                    </a:prstGeom>
-                  </pic:spPr>
-                </pic:pic>
-              </a:graphicData>
-            </a:graphic>
-          </wp:inline>
-        </w:drawing>
-      </w:r>
-    </w:p>
-    <w:p>
-      <w:pPr>
-        <w:pStyle w:val="Caption"/>
-        <w:rPr>
-          <w:rFonts w:ascii="Garamond" w:hAnsi="Garamond"/>
-          <w:sz w:val="28"/>
-          <w:szCs w:val="28"/>
-          <w:u w:val="single"/>
-        </w:rPr>
-      </w:pPr>
-      <w:r>
-        <w:rPr>
-          <w:rFonts w:ascii="Garamond" w:hAnsi="Garamond"/>
-          <w:sz w:val="28"/>
-          <w:szCs w:val="28"/>
-        </w:rPr>
-        <w:t xml:space="preserve">Figure </w:t>
-      </w:r>
-      <w:r>
-        <w:rPr>
-          <w:rFonts w:ascii="Garamond" w:hAnsi="Garamond"/>
-          <w:sz w:val="28"/>
-          <w:szCs w:val="28"/>
-        </w:rPr>
-        <w:fldChar w:fldCharType="begin"/>
-      </w:r>
-      <w:r>
-        <w:rPr>
-          <w:rFonts w:ascii="Garamond" w:hAnsi="Garamond"/>
-          <w:sz w:val="28"/>
-          <w:szCs w:val="28"/>
-        </w:rPr>
-        <w:instrText xml:space="preserve"> SEQ Figure \* ARABIC </w:instrText>
-      </w:r>
-      <w:r>
-        <w:rPr>
-          <w:rFonts w:ascii="Garamond" w:hAnsi="Garamond"/>
-          <w:sz w:val="28"/>
-          <w:szCs w:val="28"/>
-        </w:rPr>
-        <w:fldChar w:fldCharType="separate"/>
-      </w:r>
-      <w:r>
-        <w:rPr>
-          <w:rFonts w:ascii="Garamond" w:hAnsi="Garamond"/>
-          <w:noProof/>
-          <w:sz w:val="28"/>
-          <w:szCs w:val="28"/>
-        </w:rPr>
-        <w:t>1</w:t>
-      </w:r>
-      <w:r>
-        <w:rPr>
-          <w:rFonts w:ascii="Garamond" w:hAnsi="Garamond"/>
-          <w:sz w:val="28"/>
-          <w:szCs w:val="28"/>
-        </w:rPr>
-        <w:fldChar w:fldCharType="end"/>
-      </w:r>
-      <w:r>
-        <w:rPr>
-          <w:rFonts w:ascii="Garamond" w:hAnsi="Garamond"/>
-          <w:sz w:val="28"/>
-          <w:szCs w:val="28"/>
-        </w:rPr>
-        <w:t>. Initial neural net</w:t>
-      </w:r>
-    </w:p>
-    <w:p>
-      <w:pPr>
-        <w:rPr>
-          <w:rFonts w:ascii="Garamond" w:hAnsi="Garamond"/>
-          <w:sz w:val="24"/>
-          <w:szCs w:val="24"/>
-          <w:u w:val="single"/>
-        </w:rPr>
-      </w:pPr>
-    </w:p>
-    <w:p>
-      <w:pPr>
-        <w:keepNext/>
-      </w:pPr>
-      <w:r>
-        <w:rPr>
-          <w:noProof/>
-        </w:rPr>
-        <w:drawing>
-          <wp:inline distT="0" distB="0" distL="0" distR="0" wp14:anchorId="4ABF85EF" wp14:editId="438B75F5">
-            <wp:extent cx="5943600" cy="3108325"/>
-            <wp:effectExtent l="0" t="0" r="0" b="0"/>
-            <wp:docPr id="1" name="Picture 1"/>
+            <wp:docPr id="13" name="Picture 13"/>
             <wp:cNvGraphicFramePr>
               <a:graphicFrameLocks xmlns:a="http://schemas.openxmlformats.org/drawingml/2006/main" noChangeAspect="1"/>
             </wp:cNvGraphicFramePr>
@@ -219,6 +239,7 @@
           <w:rFonts w:ascii="Garamond" w:hAnsi="Garamond"/>
           <w:sz w:val="28"/>
           <w:szCs w:val="28"/>
+          <w:u w:val="single"/>
         </w:rPr>
       </w:pPr>
       <w:r>
@@ -260,7 +281,7 @@
           <w:sz w:val="28"/>
           <w:szCs w:val="28"/>
         </w:rPr>
-        <w:t>2</w:t>
+        <w:t>1</w:t>
       </w:r>
       <w:r>
         <w:rPr>
@@ -276,15 +297,16 @@
           <w:sz w:val="28"/>
           <w:szCs w:val="28"/>
         </w:rPr>
-        <w:t>. Initial neural net using 20 epochs</w:t>
-      </w:r>
-    </w:p>
-    <w:p>
-      <w:pPr>
-        <w:rPr>
-          <w:rFonts w:ascii="Garamond" w:hAnsi="Garamond"/>
-          <w:sz w:val="24"/>
-          <w:szCs w:val="24"/>
+        <w:t>. Initial neural net</w:t>
+      </w:r>
+    </w:p>
+    <w:p>
+      <w:pPr>
+        <w:rPr>
+          <w:rFonts w:ascii="Garamond" w:hAnsi="Garamond"/>
+          <w:sz w:val="24"/>
+          <w:szCs w:val="24"/>
+          <w:u w:val="single"/>
         </w:rPr>
       </w:pPr>
     </w:p>
@@ -298,10 +320,10 @@
         </w:rPr>
         <w:lastRenderedPageBreak/>
         <w:drawing>
-          <wp:inline distT="0" distB="0" distL="0" distR="0" wp14:anchorId="4A206F9D" wp14:editId="0F6936DE">
+          <wp:inline distT="0" distB="0" distL="0" distR="0" wp14:anchorId="3AE783FF" wp14:editId="6DA91F5C">
             <wp:extent cx="5943600" cy="3108325"/>
             <wp:effectExtent l="0" t="0" r="0" b="0"/>
-            <wp:docPr id="3" name="Picture 3"/>
+            <wp:docPr id="1" name="Picture 1"/>
             <wp:cNvGraphicFramePr>
               <a:graphicFrameLocks xmlns:a="http://schemas.openxmlformats.org/drawingml/2006/main" noChangeAspect="1"/>
             </wp:cNvGraphicFramePr>
@@ -382,6 +404,135 @@
           <w:sz w:val="28"/>
           <w:szCs w:val="28"/>
         </w:rPr>
+        <w:t>2</w:t>
+      </w:r>
+      <w:r>
+        <w:rPr>
+          <w:rFonts w:ascii="Garamond" w:hAnsi="Garamond"/>
+          <w:sz w:val="28"/>
+          <w:szCs w:val="28"/>
+        </w:rPr>
+        <w:fldChar w:fldCharType="end"/>
+      </w:r>
+      <w:r>
+        <w:rPr>
+          <w:rFonts w:ascii="Garamond" w:hAnsi="Garamond"/>
+          <w:sz w:val="28"/>
+          <w:szCs w:val="28"/>
+        </w:rPr>
+        <w:t>. Initial neural net using 20 epochs</w:t>
+      </w:r>
+      <w:r>
+        <w:rPr>
+          <w:rFonts w:ascii="Garamond" w:hAnsi="Garamond"/>
+          <w:sz w:val="28"/>
+          <w:szCs w:val="28"/>
+        </w:rPr>
+        <w:t>.</w:t>
+      </w:r>
+    </w:p>
+    <w:p>
+      <w:pPr>
+        <w:rPr>
+          <w:rFonts w:ascii="Garamond" w:hAnsi="Garamond"/>
+          <w:sz w:val="24"/>
+          <w:szCs w:val="24"/>
+        </w:rPr>
+      </w:pPr>
+    </w:p>
+    <w:p>
+      <w:pPr>
+        <w:keepNext/>
+      </w:pPr>
+      <w:r>
+        <w:rPr>
+          <w:noProof/>
+        </w:rPr>
+        <w:drawing>
+          <wp:inline distT="0" distB="0" distL="0" distR="0" wp14:anchorId="14A82E18" wp14:editId="506ACFA0">
+            <wp:extent cx="5943600" cy="3108325"/>
+            <wp:effectExtent l="0" t="0" r="0" b="0"/>
+            <wp:docPr id="14" name="Picture 14"/>
+            <wp:cNvGraphicFramePr>
+              <a:graphicFrameLocks xmlns:a="http://schemas.openxmlformats.org/drawingml/2006/main" noChangeAspect="1"/>
+            </wp:cNvGraphicFramePr>
+            <a:graphic xmlns:a="http://schemas.openxmlformats.org/drawingml/2006/main">
+              <a:graphicData uri="http://schemas.openxmlformats.org/drawingml/2006/picture">
+                <pic:pic xmlns:pic="http://schemas.openxmlformats.org/drawingml/2006/picture">
+                  <pic:nvPicPr>
+                    <pic:cNvPr id="1" name=""/>
+                    <pic:cNvPicPr/>
+                  </pic:nvPicPr>
+                  <pic:blipFill>
+                    <a:blip r:embed="rId9"/>
+                    <a:stretch>
+                      <a:fillRect/>
+                    </a:stretch>
+                  </pic:blipFill>
+                  <pic:spPr>
+                    <a:xfrm>
+                      <a:off x="0" y="0"/>
+                      <a:ext cx="5943600" cy="3108325"/>
+                    </a:xfrm>
+                    <a:prstGeom prst="rect">
+                      <a:avLst/>
+                    </a:prstGeom>
+                  </pic:spPr>
+                </pic:pic>
+              </a:graphicData>
+            </a:graphic>
+          </wp:inline>
+        </w:drawing>
+      </w:r>
+    </w:p>
+    <w:p>
+      <w:pPr>
+        <w:pStyle w:val="Caption"/>
+        <w:rPr>
+          <w:rFonts w:ascii="Garamond" w:hAnsi="Garamond"/>
+          <w:sz w:val="28"/>
+          <w:szCs w:val="28"/>
+        </w:rPr>
+      </w:pPr>
+      <w:r>
+        <w:rPr>
+          <w:rFonts w:ascii="Garamond" w:hAnsi="Garamond"/>
+          <w:sz w:val="28"/>
+          <w:szCs w:val="28"/>
+        </w:rPr>
+        <w:t xml:space="preserve">Figure </w:t>
+      </w:r>
+      <w:r>
+        <w:rPr>
+          <w:rFonts w:ascii="Garamond" w:hAnsi="Garamond"/>
+          <w:sz w:val="28"/>
+          <w:szCs w:val="28"/>
+        </w:rPr>
+        <w:fldChar w:fldCharType="begin"/>
+      </w:r>
+      <w:r>
+        <w:rPr>
+          <w:rFonts w:ascii="Garamond" w:hAnsi="Garamond"/>
+          <w:sz w:val="28"/>
+          <w:szCs w:val="28"/>
+        </w:rPr>
+        <w:instrText xml:space="preserve"> SEQ Figure \* ARABIC </w:instrText>
+      </w:r>
+      <w:r>
+        <w:rPr>
+          <w:rFonts w:ascii="Garamond" w:hAnsi="Garamond"/>
+          <w:sz w:val="28"/>
+          <w:szCs w:val="28"/>
+        </w:rPr>
+        <w:fldChar w:fldCharType="separate"/>
+      </w:r>
+      <w:r>
+        <w:rPr>
+          <w:rFonts w:ascii="Garamond" w:hAnsi="Garamond"/>
+          <w:noProof/>
+          <w:sz w:val="28"/>
+          <w:szCs w:val="28"/>
+        </w:rPr>
         <w:t>3</w:t>
       </w:r>
       <w:r>
@@ -400,6 +551,14 @@
         </w:rPr>
         <w:t>. Final neural net [784,20,10], epochs = 20, eta = 5, mini batch size = 20</w:t>
       </w:r>
+      <w:r>
+        <w:rPr>
+          <w:rFonts w:ascii="Garamond" w:hAnsi="Garamond"/>
+          <w:sz w:val="28"/>
+          <w:szCs w:val="28"/>
+        </w:rPr>
+        <w:t>.</w:t>
+      </w:r>
     </w:p>
     <w:p>
       <w:pPr>
@@ -425,7 +584,57 @@
           <w:szCs w:val="24"/>
         </w:rPr>
         <w:tab/>
-        <w:t>The initial neural net for part 1 had the neural net structure [784,10,10], it ran at 10 epochs, with a mini-batch size of 10 and a learning rate (eta) of 0.1. The accuracy of the final epoch for the initial neural net was 84.58%</w:t>
+      </w:r>
+    </w:p>
+    <w:p>
+      <w:pPr>
+        <w:ind w:firstLine="720"/>
+        <w:rPr>
+          <w:rFonts w:ascii="Garamond" w:hAnsi="Garamond"/>
+          <w:sz w:val="24"/>
+          <w:szCs w:val="24"/>
+        </w:rPr>
+      </w:pPr>
+      <w:r>
+        <w:rPr>
+          <w:rFonts w:ascii="Garamond" w:hAnsi="Garamond"/>
+          <w:sz w:val="24"/>
+          <w:szCs w:val="24"/>
+        </w:rPr>
+        <w:lastRenderedPageBreak/>
+        <w:t>The initial neural net for part 1 had the neural net structure [784,10,10], it ran at 10 epochs, with a mini-batch size of 10 and a learning rate (eta) of 0.1. The accuracy of the final epoch for the initial neural net was 8</w:t>
+      </w:r>
+      <w:r>
+        <w:rPr>
+          <w:rFonts w:ascii="Garamond" w:hAnsi="Garamond"/>
+          <w:sz w:val="24"/>
+          <w:szCs w:val="24"/>
+        </w:rPr>
+        <w:t>6</w:t>
+      </w:r>
+      <w:r>
+        <w:rPr>
+          <w:rFonts w:ascii="Garamond" w:hAnsi="Garamond"/>
+          <w:sz w:val="24"/>
+          <w:szCs w:val="24"/>
+        </w:rPr>
+        <w:t>.</w:t>
+      </w:r>
+      <w:r>
+        <w:rPr>
+          <w:rFonts w:ascii="Garamond" w:hAnsi="Garamond"/>
+          <w:sz w:val="24"/>
+          <w:szCs w:val="24"/>
+        </w:rPr>
+        <w:t>17</w:t>
+      </w:r>
+      <w:r>
+        <w:rPr>
+          <w:rFonts w:ascii="Garamond" w:hAnsi="Garamond"/>
+          <w:sz w:val="24"/>
+          <w:szCs w:val="24"/>
+        </w:rPr>
+        <w:t>%</w:t>
       </w:r>
       <w:r>
         <w:rPr>
@@ -441,7 +650,23 @@
           <w:sz w:val="24"/>
           <w:szCs w:val="24"/>
         </w:rPr>
-        <w:t>. My first instinct was to increase the number of epochs to 20, to see how this net will perform given more iterations to learn. This approach increased the accuracy to 89.59%</w:t>
+        <w:t>. My first instinct was to increase the number of epochs to 20, to see how this net will perform given more iterations to learn. This approach increased the accuracy to 89.</w:t>
+      </w:r>
+      <w:r>
+        <w:rPr>
+          <w:rFonts w:ascii="Garamond" w:hAnsi="Garamond"/>
+          <w:sz w:val="24"/>
+          <w:szCs w:val="24"/>
+        </w:rPr>
+        <w:t>10</w:t>
+      </w:r>
+      <w:r>
+        <w:rPr>
+          <w:rFonts w:ascii="Garamond" w:hAnsi="Garamond"/>
+          <w:sz w:val="24"/>
+          <w:szCs w:val="24"/>
+        </w:rPr>
+        <w:t>%</w:t>
       </w:r>
       <w:r>
         <w:rPr>
@@ -481,7 +706,47 @@
           <w:sz w:val="24"/>
           <w:szCs w:val="24"/>
         </w:rPr>
-        <w:t>eta = 5 as the optimal learning rate. Then, I increased the mini-batch size because my computer can handle the increased processing requirements. This approach got me to around 94% accuracy. To get that last bit of accuracy, I increased the number of hidden nodes in the neural net to 20 to allow for more complexity in the functions that the neural net is processing. These hyperparameters led to the final epoch my best neural net for part 1 to have an accuracy of 95.02% (Figure 3).</w:t>
+        <w:t xml:space="preserve">eta = 5 as the optimal learning rate. Then, I increased the mini-batch size because my computer can handle the increased processing requirements. This approach got me to around 94% accuracy. To get that last bit of accuracy, I increased the number of hidden nodes in the neural net to 20 to allow for more complexity in the functions that the neural net is processing. These hyperparameters led to the final epoch </w:t>
+      </w:r>
+      <w:r>
+        <w:rPr>
+          <w:rFonts w:ascii="Garamond" w:hAnsi="Garamond"/>
+          <w:sz w:val="24"/>
+          <w:szCs w:val="24"/>
+        </w:rPr>
+        <w:t xml:space="preserve">of </w:t>
+      </w:r>
+      <w:r>
+        <w:rPr>
+          <w:rFonts w:ascii="Garamond" w:hAnsi="Garamond"/>
+          <w:sz w:val="24"/>
+          <w:szCs w:val="24"/>
+        </w:rPr>
+        <w:t>my best neural net for part 1 to have an accuracy of 95.</w:t>
+      </w:r>
+      <w:r>
+        <w:rPr>
+          <w:rFonts w:ascii="Garamond" w:hAnsi="Garamond"/>
+          <w:sz w:val="24"/>
+          <w:szCs w:val="24"/>
+        </w:rPr>
+        <w:t>10</w:t>
+      </w:r>
+      <w:r>
+        <w:rPr>
+          <w:rFonts w:ascii="Garamond" w:hAnsi="Garamond"/>
+          <w:sz w:val="24"/>
+          <w:szCs w:val="24"/>
+        </w:rPr>
+        <w:t>% (Figure 3).</w:t>
+      </w:r>
+      <w:r>
+        <w:rPr>
+          <w:rFonts w:ascii="Garamond" w:hAnsi="Garamond"/>
+          <w:sz w:val="24"/>
+          <w:szCs w:val="24"/>
+        </w:rPr>
+        <w:t xml:space="preserve"> The trained net can be found in the file ‘part1.pkl’.</w:t>
       </w:r>
       <w:r>
         <w:rPr>
@@ -517,6 +782,7 @@
         <w:t xml:space="preserve">net = </w:t>
       </w:r>
       <w:proofErr w:type="spellStart"/>
+      <w:proofErr w:type="gramStart"/>
       <w:r>
         <w:rPr>
           <w:rFonts w:ascii="Garamond" w:hAnsi="Garamond"/>
@@ -526,6 +792,7 @@
         <w:t>network.Network</w:t>
       </w:r>
       <w:proofErr w:type="spellEnd"/>
+      <w:proofErr w:type="gramEnd"/>
       <w:r>
         <w:rPr>
           <w:rFonts w:ascii="Garamond" w:hAnsi="Garamond"/>
@@ -544,6 +811,7 @@
         </w:rPr>
       </w:pPr>
       <w:proofErr w:type="spellStart"/>
+      <w:proofErr w:type="gramStart"/>
       <w:r>
         <w:rPr>
           <w:rFonts w:ascii="Garamond" w:hAnsi="Garamond"/>
@@ -562,6 +830,7 @@
         <w:t>(</w:t>
       </w:r>
       <w:proofErr w:type="spellStart"/>
+      <w:proofErr w:type="gramEnd"/>
       <w:r>
         <w:rPr>
           <w:rFonts w:ascii="Garamond" w:hAnsi="Garamond"/>
@@ -640,24 +909,6 @@
         </w:rPr>
         <w:t xml:space="preserve"> The script fine_failed_tests.py found all the tests that the neural net failed. I have included three of them below with the image, the test index, the number guessed, and the actual number.</w:t>
       </w:r>
-    </w:p>
-    <w:p>
-      <w:pPr>
-        <w:rPr>
-          <w:rFonts w:ascii="Garamond" w:hAnsi="Garamond"/>
-          <w:sz w:val="24"/>
-          <w:szCs w:val="24"/>
-        </w:rPr>
-      </w:pPr>
-    </w:p>
-    <w:p>
-      <w:pPr>
-        <w:rPr>
-          <w:rFonts w:ascii="Garamond" w:hAnsi="Garamond"/>
-          <w:sz w:val="24"/>
-          <w:szCs w:val="24"/>
-        </w:rPr>
-      </w:pPr>
     </w:p>
     <w:p>
       <w:pPr>
@@ -692,135 +943,6 @@
                 <pic:pic xmlns:pic="http://schemas.openxmlformats.org/drawingml/2006/picture">
                   <pic:nvPicPr>
                     <pic:cNvPr id="5" name="Picture 5"/>
-                    <pic:cNvPicPr/>
-                  </pic:nvPicPr>
-                  <pic:blipFill>
-                    <a:blip r:embed="rId9">
-                      <a:extLst>
-                        <a:ext uri="{28A0092B-C50C-407E-A947-70E740481C1C}">
-                          <a14:useLocalDpi xmlns:a14="http://schemas.microsoft.com/office/drawing/2010/main" val="0"/>
-                        </a:ext>
-                      </a:extLst>
-                    </a:blip>
-                    <a:stretch>
-                      <a:fillRect/>
-                    </a:stretch>
-                  </pic:blipFill>
-                  <pic:spPr>
-                    <a:xfrm>
-                      <a:off x="0" y="0"/>
-                      <a:ext cx="5852172" cy="4389129"/>
-                    </a:xfrm>
-                    <a:prstGeom prst="rect">
-                      <a:avLst/>
-                    </a:prstGeom>
-                  </pic:spPr>
-                </pic:pic>
-              </a:graphicData>
-            </a:graphic>
-          </wp:anchor>
-        </w:drawing>
-      </w:r>
-    </w:p>
-    <w:p>
-      <w:pPr>
-        <w:pStyle w:val="Caption"/>
-        <w:keepNext/>
-      </w:pPr>
-      <w:r>
-        <w:rPr>
-          <w:rFonts w:ascii="Garamond" w:hAnsi="Garamond"/>
-          <w:sz w:val="28"/>
-          <w:szCs w:val="28"/>
-        </w:rPr>
-        <w:lastRenderedPageBreak/>
-        <w:t xml:space="preserve">Figure </w:t>
-      </w:r>
-      <w:r>
-        <w:rPr>
-          <w:rFonts w:ascii="Garamond" w:hAnsi="Garamond"/>
-          <w:sz w:val="28"/>
-          <w:szCs w:val="28"/>
-        </w:rPr>
-        <w:fldChar w:fldCharType="begin"/>
-      </w:r>
-      <w:r>
-        <w:rPr>
-          <w:rFonts w:ascii="Garamond" w:hAnsi="Garamond"/>
-          <w:sz w:val="28"/>
-          <w:szCs w:val="28"/>
-        </w:rPr>
-        <w:instrText xml:space="preserve"> SEQ Figure \* ARABIC </w:instrText>
-      </w:r>
-      <w:r>
-        <w:rPr>
-          <w:rFonts w:ascii="Garamond" w:hAnsi="Garamond"/>
-          <w:sz w:val="28"/>
-          <w:szCs w:val="28"/>
-        </w:rPr>
-        <w:fldChar w:fldCharType="separate"/>
-      </w:r>
-      <w:r>
-        <w:rPr>
-          <w:rFonts w:ascii="Garamond" w:hAnsi="Garamond"/>
-          <w:noProof/>
-          <w:sz w:val="28"/>
-          <w:szCs w:val="28"/>
-        </w:rPr>
-        <w:t>4</w:t>
-      </w:r>
-      <w:r>
-        <w:rPr>
-          <w:rFonts w:ascii="Garamond" w:hAnsi="Garamond"/>
-          <w:sz w:val="28"/>
-          <w:szCs w:val="28"/>
-        </w:rPr>
-        <w:fldChar w:fldCharType="end"/>
-      </w:r>
-      <w:r>
-        <w:rPr>
-          <w:rFonts w:ascii="Garamond" w:hAnsi="Garamond"/>
-          <w:sz w:val="28"/>
-          <w:szCs w:val="28"/>
-        </w:rPr>
-        <w:t>. MN</w:t>
-      </w:r>
-      <w:r>
-        <w:rPr>
-          <w:rFonts w:ascii="Garamond" w:hAnsi="Garamond"/>
-          <w:sz w:val="28"/>
-          <w:szCs w:val="28"/>
-        </w:rPr>
-        <w:t>IST</w:t>
-      </w:r>
-      <w:r>
-        <w:rPr>
-          <w:rFonts w:ascii="Garamond" w:hAnsi="Garamond"/>
-          <w:sz w:val="28"/>
-          <w:szCs w:val="28"/>
-        </w:rPr>
-        <w:t xml:space="preserve"> test data index 3503. The neural net guessed that this was a one. It is actually a nine.</w:t>
-      </w:r>
-      <w:r>
-        <w:rPr>
-          <w:rFonts w:ascii="Garamond" w:hAnsi="Garamond"/>
-          <w:noProof/>
-          <w:sz w:val="28"/>
-          <w:szCs w:val="28"/>
-        </w:rPr>
-        <w:drawing>
-          <wp:inline distT="0" distB="0" distL="0" distR="0" wp14:anchorId="5CBECE09" wp14:editId="6DB3FD34">
-            <wp:extent cx="5852172" cy="4389129"/>
-            <wp:effectExtent l="0" t="0" r="0" b="0"/>
-            <wp:docPr id="6" name="Picture 6"/>
-            <wp:cNvGraphicFramePr>
-              <a:graphicFrameLocks xmlns:a="http://schemas.openxmlformats.org/drawingml/2006/main" noChangeAspect="1"/>
-            </wp:cNvGraphicFramePr>
-            <a:graphic xmlns:a="http://schemas.openxmlformats.org/drawingml/2006/main">
-              <a:graphicData uri="http://schemas.openxmlformats.org/drawingml/2006/picture">
-                <pic:pic xmlns:pic="http://schemas.openxmlformats.org/drawingml/2006/picture">
-                  <pic:nvPicPr>
-                    <pic:cNvPr id="6" name="Picture 6"/>
                     <pic:cNvPicPr/>
                   </pic:nvPicPr>
                   <pic:blipFill>
@@ -847,19 +969,9 @@
                 </pic:pic>
               </a:graphicData>
             </a:graphic>
-          </wp:inline>
+          </wp:anchor>
         </w:drawing>
       </w:r>
-    </w:p>
-    <w:p>
-      <w:pPr>
-        <w:pStyle w:val="Caption"/>
-        <w:rPr>
-          <w:rFonts w:ascii="Garamond" w:hAnsi="Garamond"/>
-          <w:sz w:val="28"/>
-          <w:szCs w:val="28"/>
-        </w:rPr>
-      </w:pPr>
       <w:r>
         <w:rPr>
           <w:rFonts w:ascii="Garamond" w:hAnsi="Garamond"/>
@@ -899,7 +1011,7 @@
           <w:sz w:val="28"/>
           <w:szCs w:val="28"/>
         </w:rPr>
-        <w:t>5</w:t>
+        <w:t>4</w:t>
       </w:r>
       <w:r>
         <w:rPr>
@@ -915,23 +1027,37 @@
           <w:sz w:val="28"/>
           <w:szCs w:val="28"/>
         </w:rPr>
-        <w:t>. MNIST test data index 6744. The neural net guessed that this was a six. It is actually a two.</w:t>
-      </w:r>
-    </w:p>
-    <w:p>
-      <w:pPr>
-        <w:keepNext/>
-      </w:pPr>
-      <w:r>
-        <w:rPr>
+        <w:t>. MN</w:t>
+      </w:r>
+      <w:r>
+        <w:rPr>
+          <w:rFonts w:ascii="Garamond" w:hAnsi="Garamond"/>
+          <w:sz w:val="28"/>
+          <w:szCs w:val="28"/>
+        </w:rPr>
+        <w:t>IST</w:t>
+      </w:r>
+      <w:r>
+        <w:rPr>
+          <w:rFonts w:ascii="Garamond" w:hAnsi="Garamond"/>
+          <w:sz w:val="28"/>
+          <w:szCs w:val="28"/>
+        </w:rPr>
+        <w:t xml:space="preserve"> test data index 3503. The neural net guessed that this was a one. It is actually a nine.</w:t>
+      </w:r>
+      <w:r>
+        <w:rPr>
+          <w:rFonts w:ascii="Garamond" w:hAnsi="Garamond"/>
           <w:noProof/>
+          <w:sz w:val="28"/>
+          <w:szCs w:val="28"/>
         </w:rPr>
         <w:lastRenderedPageBreak/>
         <w:drawing>
-          <wp:inline distT="0" distB="0" distL="0" distR="0" wp14:anchorId="041B8F81" wp14:editId="7A510834">
+          <wp:inline distT="0" distB="0" distL="0" distR="0" wp14:anchorId="5CBECE09" wp14:editId="6DB3FD34">
             <wp:extent cx="5852172" cy="4389129"/>
             <wp:effectExtent l="0" t="0" r="0" b="0"/>
-            <wp:docPr id="7" name="Picture 7"/>
+            <wp:docPr id="6" name="Picture 6"/>
             <wp:cNvGraphicFramePr>
               <a:graphicFrameLocks xmlns:a="http://schemas.openxmlformats.org/drawingml/2006/main" noChangeAspect="1"/>
             </wp:cNvGraphicFramePr>
@@ -939,7 +1065,7 @@
               <a:graphicData uri="http://schemas.openxmlformats.org/drawingml/2006/picture">
                 <pic:pic xmlns:pic="http://schemas.openxmlformats.org/drawingml/2006/picture">
                   <pic:nvPicPr>
-                    <pic:cNvPr id="7" name="Picture 7"/>
+                    <pic:cNvPr id="6" name="Picture 6"/>
                     <pic:cNvPicPr/>
                   </pic:nvPicPr>
                   <pic:blipFill>
@@ -1018,6 +1144,125 @@
           <w:sz w:val="28"/>
           <w:szCs w:val="28"/>
         </w:rPr>
+        <w:t>5</w:t>
+      </w:r>
+      <w:r>
+        <w:rPr>
+          <w:rFonts w:ascii="Garamond" w:hAnsi="Garamond"/>
+          <w:sz w:val="28"/>
+          <w:szCs w:val="28"/>
+        </w:rPr>
+        <w:fldChar w:fldCharType="end"/>
+      </w:r>
+      <w:r>
+        <w:rPr>
+          <w:rFonts w:ascii="Garamond" w:hAnsi="Garamond"/>
+          <w:sz w:val="28"/>
+          <w:szCs w:val="28"/>
+        </w:rPr>
+        <w:t>. MNIST test data index 6744. The neural net guessed that this was a six. It is actually a two.</w:t>
+      </w:r>
+    </w:p>
+    <w:p>
+      <w:pPr>
+        <w:keepNext/>
+      </w:pPr>
+      <w:r>
+        <w:rPr>
+          <w:noProof/>
+        </w:rPr>
+        <w:lastRenderedPageBreak/>
+        <w:drawing>
+          <wp:inline distT="0" distB="0" distL="0" distR="0" wp14:anchorId="041B8F81" wp14:editId="7A510834">
+            <wp:extent cx="5852172" cy="4389129"/>
+            <wp:effectExtent l="0" t="0" r="0" b="0"/>
+            <wp:docPr id="7" name="Picture 7"/>
+            <wp:cNvGraphicFramePr>
+              <a:graphicFrameLocks xmlns:a="http://schemas.openxmlformats.org/drawingml/2006/main" noChangeAspect="1"/>
+            </wp:cNvGraphicFramePr>
+            <a:graphic xmlns:a="http://schemas.openxmlformats.org/drawingml/2006/main">
+              <a:graphicData uri="http://schemas.openxmlformats.org/drawingml/2006/picture">
+                <pic:pic xmlns:pic="http://schemas.openxmlformats.org/drawingml/2006/picture">
+                  <pic:nvPicPr>
+                    <pic:cNvPr id="7" name="Picture 7"/>
+                    <pic:cNvPicPr/>
+                  </pic:nvPicPr>
+                  <pic:blipFill>
+                    <a:blip r:embed="rId12">
+                      <a:extLst>
+                        <a:ext uri="{28A0092B-C50C-407E-A947-70E740481C1C}">
+                          <a14:useLocalDpi xmlns:a14="http://schemas.microsoft.com/office/drawing/2010/main" val="0"/>
+                        </a:ext>
+                      </a:extLst>
+                    </a:blip>
+                    <a:stretch>
+                      <a:fillRect/>
+                    </a:stretch>
+                  </pic:blipFill>
+                  <pic:spPr>
+                    <a:xfrm>
+                      <a:off x="0" y="0"/>
+                      <a:ext cx="5852172" cy="4389129"/>
+                    </a:xfrm>
+                    <a:prstGeom prst="rect">
+                      <a:avLst/>
+                    </a:prstGeom>
+                  </pic:spPr>
+                </pic:pic>
+              </a:graphicData>
+            </a:graphic>
+          </wp:inline>
+        </w:drawing>
+      </w:r>
+    </w:p>
+    <w:p>
+      <w:pPr>
+        <w:pStyle w:val="Caption"/>
+        <w:rPr>
+          <w:rFonts w:ascii="Garamond" w:hAnsi="Garamond"/>
+          <w:sz w:val="28"/>
+          <w:szCs w:val="28"/>
+        </w:rPr>
+      </w:pPr>
+      <w:r>
+        <w:rPr>
+          <w:rFonts w:ascii="Garamond" w:hAnsi="Garamond"/>
+          <w:sz w:val="28"/>
+          <w:szCs w:val="28"/>
+        </w:rPr>
+        <w:t xml:space="preserve">Figure </w:t>
+      </w:r>
+      <w:r>
+        <w:rPr>
+          <w:rFonts w:ascii="Garamond" w:hAnsi="Garamond"/>
+          <w:sz w:val="28"/>
+          <w:szCs w:val="28"/>
+        </w:rPr>
+        <w:fldChar w:fldCharType="begin"/>
+      </w:r>
+      <w:r>
+        <w:rPr>
+          <w:rFonts w:ascii="Garamond" w:hAnsi="Garamond"/>
+          <w:sz w:val="28"/>
+          <w:szCs w:val="28"/>
+        </w:rPr>
+        <w:instrText xml:space="preserve"> SEQ Figure \* ARABIC </w:instrText>
+      </w:r>
+      <w:r>
+        <w:rPr>
+          <w:rFonts w:ascii="Garamond" w:hAnsi="Garamond"/>
+          <w:sz w:val="28"/>
+          <w:szCs w:val="28"/>
+        </w:rPr>
+        <w:fldChar w:fldCharType="separate"/>
+      </w:r>
+      <w:r>
+        <w:rPr>
+          <w:rFonts w:ascii="Garamond" w:hAnsi="Garamond"/>
+          <w:noProof/>
+          <w:sz w:val="28"/>
+          <w:szCs w:val="28"/>
+        </w:rPr>
         <w:t>6</w:t>
       </w:r>
       <w:r>
@@ -1047,13 +1292,125 @@
           <w:u w:val="single"/>
         </w:rPr>
       </w:pPr>
-      <w:r>
+    </w:p>
+    <w:p>
+      <w:pPr>
         <w:rPr>
           <w:rFonts w:ascii="Garamond" w:hAnsi="Garamond"/>
           <w:sz w:val="24"/>
           <w:szCs w:val="24"/>
           <w:u w:val="single"/>
         </w:rPr>
+      </w:pPr>
+    </w:p>
+    <w:p>
+      <w:pPr>
+        <w:rPr>
+          <w:rFonts w:ascii="Garamond" w:hAnsi="Garamond"/>
+          <w:sz w:val="24"/>
+          <w:szCs w:val="24"/>
+          <w:u w:val="single"/>
+        </w:rPr>
+      </w:pPr>
+    </w:p>
+    <w:p>
+      <w:pPr>
+        <w:rPr>
+          <w:rFonts w:ascii="Garamond" w:hAnsi="Garamond"/>
+          <w:sz w:val="24"/>
+          <w:szCs w:val="24"/>
+          <w:u w:val="single"/>
+        </w:rPr>
+      </w:pPr>
+    </w:p>
+    <w:p>
+      <w:pPr>
+        <w:rPr>
+          <w:rFonts w:ascii="Garamond" w:hAnsi="Garamond"/>
+          <w:sz w:val="24"/>
+          <w:szCs w:val="24"/>
+          <w:u w:val="single"/>
+        </w:rPr>
+      </w:pPr>
+    </w:p>
+    <w:p>
+      <w:pPr>
+        <w:rPr>
+          <w:rFonts w:ascii="Garamond" w:hAnsi="Garamond"/>
+          <w:sz w:val="24"/>
+          <w:szCs w:val="24"/>
+          <w:u w:val="single"/>
+        </w:rPr>
+      </w:pPr>
+    </w:p>
+    <w:p>
+      <w:pPr>
+        <w:rPr>
+          <w:rFonts w:ascii="Garamond" w:hAnsi="Garamond"/>
+          <w:sz w:val="24"/>
+          <w:szCs w:val="24"/>
+          <w:u w:val="single"/>
+        </w:rPr>
+      </w:pPr>
+    </w:p>
+    <w:p>
+      <w:pPr>
+        <w:rPr>
+          <w:rFonts w:ascii="Garamond" w:hAnsi="Garamond"/>
+          <w:sz w:val="24"/>
+          <w:szCs w:val="24"/>
+          <w:u w:val="single"/>
+        </w:rPr>
+      </w:pPr>
+    </w:p>
+    <w:p>
+      <w:pPr>
+        <w:rPr>
+          <w:rFonts w:ascii="Garamond" w:hAnsi="Garamond"/>
+          <w:sz w:val="24"/>
+          <w:szCs w:val="24"/>
+          <w:u w:val="single"/>
+        </w:rPr>
+      </w:pPr>
+    </w:p>
+    <w:p>
+      <w:pPr>
+        <w:rPr>
+          <w:rFonts w:ascii="Garamond" w:hAnsi="Garamond"/>
+          <w:sz w:val="24"/>
+          <w:szCs w:val="24"/>
+          <w:u w:val="single"/>
+        </w:rPr>
+      </w:pPr>
+    </w:p>
+    <w:p>
+      <w:pPr>
+        <w:rPr>
+          <w:rFonts w:ascii="Garamond" w:hAnsi="Garamond"/>
+          <w:sz w:val="24"/>
+          <w:szCs w:val="24"/>
+          <w:u w:val="single"/>
+        </w:rPr>
+      </w:pPr>
+    </w:p>
+    <w:p>
+      <w:pPr>
+        <w:jc w:val="center"/>
+        <w:rPr>
+          <w:rFonts w:ascii="Garamond" w:hAnsi="Garamond"/>
+          <w:sz w:val="24"/>
+          <w:szCs w:val="24"/>
+          <w:u w:val="single"/>
+        </w:rPr>
+      </w:pPr>
+      <w:r>
+        <w:rPr>
+          <w:rFonts w:ascii="Garamond" w:hAnsi="Garamond"/>
+          <w:sz w:val="24"/>
+          <w:szCs w:val="24"/>
+          <w:u w:val="single"/>
+        </w:rPr>
+        <w:lastRenderedPageBreak/>
         <w:t>Part 2</w:t>
       </w:r>
     </w:p>
@@ -1066,9 +1423,1299 @@
           <w:u w:val="single"/>
         </w:rPr>
       </w:pPr>
+      <w:r>
+        <w:rPr>
+          <w:noProof/>
+        </w:rPr>
+        <mc:AlternateContent>
+          <mc:Choice Requires="wps">
+            <w:drawing>
+              <wp:anchor distT="0" distB="0" distL="114300" distR="114300" simplePos="0" relativeHeight="251661312" behindDoc="0" locked="0" layoutInCell="1" allowOverlap="1" wp14:anchorId="5A26DE91" wp14:editId="2FA09AF7">
+                <wp:simplePos x="0" y="0"/>
+                <wp:positionH relativeFrom="column">
+                  <wp:posOffset>0</wp:posOffset>
+                </wp:positionH>
+                <wp:positionV relativeFrom="paragraph">
+                  <wp:posOffset>3547110</wp:posOffset>
+                </wp:positionV>
+                <wp:extent cx="5943600" cy="635"/>
+                <wp:effectExtent l="0" t="0" r="0" b="0"/>
+                <wp:wrapTopAndBottom/>
+                <wp:docPr id="9" name="Text Box 9"/>
+                <wp:cNvGraphicFramePr/>
+                <a:graphic xmlns:a="http://schemas.openxmlformats.org/drawingml/2006/main">
+                  <a:graphicData uri="http://schemas.microsoft.com/office/word/2010/wordprocessingShape">
+                    <wps:wsp>
+                      <wps:cNvSpPr txBox="1"/>
+                      <wps:spPr>
+                        <a:xfrm>
+                          <a:off x="0" y="0"/>
+                          <a:ext cx="5943600" cy="635"/>
+                        </a:xfrm>
+                        <a:prstGeom prst="rect">
+                          <a:avLst/>
+                        </a:prstGeom>
+                        <a:solidFill>
+                          <a:prstClr val="white"/>
+                        </a:solidFill>
+                        <a:ln>
+                          <a:noFill/>
+                        </a:ln>
+                      </wps:spPr>
+                      <wps:txbx>
+                        <w:txbxContent>
+                          <w:p>
+                            <w:pPr>
+                              <w:pStyle w:val="Caption"/>
+                              <w:rPr>
+                                <w:rFonts w:ascii="Garamond" w:hAnsi="Garamond"/>
+                                <w:noProof/>
+                                <w:sz w:val="28"/>
+                                <w:szCs w:val="28"/>
+                              </w:rPr>
+                            </w:pPr>
+                            <w:r>
+                              <w:rPr>
+                                <w:rFonts w:ascii="Garamond" w:hAnsi="Garamond"/>
+                                <w:sz w:val="28"/>
+                                <w:szCs w:val="28"/>
+                              </w:rPr>
+                              <w:t xml:space="preserve">Figure </w:t>
+                            </w:r>
+                            <w:r>
+                              <w:rPr>
+                                <w:rFonts w:ascii="Garamond" w:hAnsi="Garamond"/>
+                                <w:sz w:val="28"/>
+                                <w:szCs w:val="28"/>
+                              </w:rPr>
+                              <w:fldChar w:fldCharType="begin"/>
+                            </w:r>
+                            <w:r>
+                              <w:rPr>
+                                <w:rFonts w:ascii="Garamond" w:hAnsi="Garamond"/>
+                                <w:sz w:val="28"/>
+                                <w:szCs w:val="28"/>
+                              </w:rPr>
+                              <w:instrText xml:space="preserve"> SEQ Figure \* ARABIC </w:instrText>
+                            </w:r>
+                            <w:r>
+                              <w:rPr>
+                                <w:rFonts w:ascii="Garamond" w:hAnsi="Garamond"/>
+                                <w:sz w:val="28"/>
+                                <w:szCs w:val="28"/>
+                              </w:rPr>
+                              <w:fldChar w:fldCharType="separate"/>
+                            </w:r>
+                            <w:r>
+                              <w:rPr>
+                                <w:rFonts w:ascii="Garamond" w:hAnsi="Garamond"/>
+                                <w:noProof/>
+                                <w:sz w:val="28"/>
+                                <w:szCs w:val="28"/>
+                              </w:rPr>
+                              <w:t>7</w:t>
+                            </w:r>
+                            <w:r>
+                              <w:rPr>
+                                <w:rFonts w:ascii="Garamond" w:hAnsi="Garamond"/>
+                                <w:sz w:val="28"/>
+                                <w:szCs w:val="28"/>
+                              </w:rPr>
+                              <w:fldChar w:fldCharType="end"/>
+                            </w:r>
+                            <w:r>
+                              <w:rPr>
+                                <w:rFonts w:ascii="Garamond" w:hAnsi="Garamond"/>
+                                <w:sz w:val="28"/>
+                                <w:szCs w:val="28"/>
+                              </w:rPr>
+                              <w:t xml:space="preserve">.notMNIST initial </w:t>
+                            </w:r>
+                            <w:r>
+                              <w:rPr>
+                                <w:rFonts w:ascii="Garamond" w:hAnsi="Garamond"/>
+                                <w:sz w:val="28"/>
+                                <w:szCs w:val="28"/>
+                              </w:rPr>
+                              <w:t xml:space="preserve">neural net </w:t>
+                            </w:r>
+                          </w:p>
+                        </w:txbxContent>
+                      </wps:txbx>
+                      <wps:bodyPr rot="0" spcFirstLastPara="0" vertOverflow="overflow" horzOverflow="overflow" vert="horz" wrap="square" lIns="0" tIns="0" rIns="0" bIns="0" numCol="1" spcCol="0" rtlCol="0" fromWordArt="0" anchor="t" anchorCtr="0" forceAA="0" compatLnSpc="1">
+                        <a:prstTxWarp prst="textNoShape">
+                          <a:avLst/>
+                        </a:prstTxWarp>
+                        <a:spAutoFit/>
+                      </wps:bodyPr>
+                    </wps:wsp>
+                  </a:graphicData>
+                </a:graphic>
+              </wp:anchor>
+            </w:drawing>
+          </mc:Choice>
+          <mc:Fallback>
+            <w:pict>
+              <v:shapetype w14:anchorId="5A26DE91" id="_x0000_t202" coordsize="21600,21600" o:spt="202" path="m,l,21600r21600,l21600,xe">
+                <v:stroke joinstyle="miter"/>
+                <v:path gradientshapeok="t" o:connecttype="rect"/>
+              </v:shapetype>
+              <v:shape id="Text Box 9" o:spid="_x0000_s1026" type="#_x0000_t202" style="position:absolute;margin-left:0;margin-top:279.3pt;width:468pt;height:.05pt;z-index:251661312;visibility:visible;mso-wrap-style:square;mso-wrap-distance-left:9pt;mso-wrap-distance-top:0;mso-wrap-distance-right:9pt;mso-wrap-distance-bottom:0;mso-position-horizontal:absolute;mso-position-horizontal-relative:text;mso-position-vertical:absolute;mso-position-vertical-relative:text;v-text-anchor:top" o:gfxdata="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" stroked="f">
+                <v:textbox style="mso-fit-shape-to-text:t" inset="0,0,0,0">
+                  <w:txbxContent>
+                    <w:p>
+                      <w:pPr>
+                        <w:pStyle w:val="Caption"/>
+                        <w:rPr>
+                          <w:rFonts w:ascii="Garamond" w:hAnsi="Garamond"/>
+                          <w:noProof/>
+                          <w:sz w:val="28"/>
+                          <w:szCs w:val="28"/>
+                        </w:rPr>
+                      </w:pPr>
+                      <w:r>
+                        <w:rPr>
+                          <w:rFonts w:ascii="Garamond" w:hAnsi="Garamond"/>
+                          <w:sz w:val="28"/>
+                          <w:szCs w:val="28"/>
+                        </w:rPr>
+                        <w:t xml:space="preserve">Figure </w:t>
+                      </w:r>
+                      <w:r>
+                        <w:rPr>
+                          <w:rFonts w:ascii="Garamond" w:hAnsi="Garamond"/>
+                          <w:sz w:val="28"/>
+                          <w:szCs w:val="28"/>
+                        </w:rPr>
+                        <w:fldChar w:fldCharType="begin"/>
+                      </w:r>
+                      <w:r>
+                        <w:rPr>
+                          <w:rFonts w:ascii="Garamond" w:hAnsi="Garamond"/>
+                          <w:sz w:val="28"/>
+                          <w:szCs w:val="28"/>
+                        </w:rPr>
+                        <w:instrText xml:space="preserve"> SEQ Figure \* ARABIC </w:instrText>
+                      </w:r>
+                      <w:r>
+                        <w:rPr>
+                          <w:rFonts w:ascii="Garamond" w:hAnsi="Garamond"/>
+                          <w:sz w:val="28"/>
+                          <w:szCs w:val="28"/>
+                        </w:rPr>
+                        <w:fldChar w:fldCharType="separate"/>
+                      </w:r>
+                      <w:r>
+                        <w:rPr>
+                          <w:rFonts w:ascii="Garamond" w:hAnsi="Garamond"/>
+                          <w:noProof/>
+                          <w:sz w:val="28"/>
+                          <w:szCs w:val="28"/>
+                        </w:rPr>
+                        <w:t>7</w:t>
+                      </w:r>
+                      <w:r>
+                        <w:rPr>
+                          <w:rFonts w:ascii="Garamond" w:hAnsi="Garamond"/>
+                          <w:sz w:val="28"/>
+                          <w:szCs w:val="28"/>
+                        </w:rPr>
+                        <w:fldChar w:fldCharType="end"/>
+                      </w:r>
+                      <w:r>
+                        <w:rPr>
+                          <w:rFonts w:ascii="Garamond" w:hAnsi="Garamond"/>
+                          <w:sz w:val="28"/>
+                          <w:szCs w:val="28"/>
+                        </w:rPr>
+                        <w:t xml:space="preserve">.notMNIST initial </w:t>
+                      </w:r>
+                      <w:r>
+                        <w:rPr>
+                          <w:rFonts w:ascii="Garamond" w:hAnsi="Garamond"/>
+                          <w:sz w:val="28"/>
+                          <w:szCs w:val="28"/>
+                        </w:rPr>
+                        <w:t xml:space="preserve">neural net </w:t>
+                      </w:r>
+                    </w:p>
+                  </w:txbxContent>
+                </v:textbox>
+                <w10:wrap type="topAndBottom"/>
+              </v:shape>
+            </w:pict>
+          </mc:Fallback>
+        </mc:AlternateContent>
+      </w:r>
+      <w:r>
+        <w:rPr>
+          <w:noProof/>
+        </w:rPr>
+        <w:t xml:space="preserve"> </w:t>
+      </w:r>
+      <w:r>
+        <w:rPr>
+          <w:noProof/>
+        </w:rPr>
+        <w:drawing>
+          <wp:inline distT="0" distB="0" distL="0" distR="0" wp14:anchorId="29C93C1D" wp14:editId="688C5C38">
+            <wp:extent cx="5943600" cy="3108325"/>
+            <wp:effectExtent l="0" t="0" r="0" b="0"/>
+            <wp:docPr id="17" name="Picture 17"/>
+            <wp:cNvGraphicFramePr>
+              <a:graphicFrameLocks xmlns:a="http://schemas.openxmlformats.org/drawingml/2006/main" noChangeAspect="1"/>
+            </wp:cNvGraphicFramePr>
+            <a:graphic xmlns:a="http://schemas.openxmlformats.org/drawingml/2006/main">
+              <a:graphicData uri="http://schemas.openxmlformats.org/drawingml/2006/picture">
+                <pic:pic xmlns:pic="http://schemas.openxmlformats.org/drawingml/2006/picture">
+                  <pic:nvPicPr>
+                    <pic:cNvPr id="1" name=""/>
+                    <pic:cNvPicPr/>
+                  </pic:nvPicPr>
+                  <pic:blipFill>
+                    <a:blip r:embed="rId13"/>
+                    <a:stretch>
+                      <a:fillRect/>
+                    </a:stretch>
+                  </pic:blipFill>
+                  <pic:spPr>
+                    <a:xfrm>
+                      <a:off x="0" y="0"/>
+                      <a:ext cx="5943600" cy="3108325"/>
+                    </a:xfrm>
+                    <a:prstGeom prst="rect">
+                      <a:avLst/>
+                    </a:prstGeom>
+                  </pic:spPr>
+                </pic:pic>
+              </a:graphicData>
+            </a:graphic>
+          </wp:inline>
+        </w:drawing>
+      </w:r>
+    </w:p>
+    <w:p/>
+    <w:p>
+      <w:pPr>
+        <w:keepNext/>
+        <w:rPr>
+          <w:rFonts w:ascii="Garamond" w:hAnsi="Garamond"/>
+          <w:sz w:val="28"/>
+          <w:szCs w:val="28"/>
+        </w:rPr>
+      </w:pPr>
+      <w:r>
+        <w:rPr>
+          <w:noProof/>
+        </w:rPr>
+        <w:drawing>
+          <wp:inline distT="0" distB="0" distL="0" distR="0" wp14:anchorId="6150CFCD" wp14:editId="4A1EEE46">
+            <wp:extent cx="5943600" cy="3108325"/>
+            <wp:effectExtent l="0" t="0" r="0" b="0"/>
+            <wp:docPr id="19" name="Picture 19"/>
+            <wp:cNvGraphicFramePr>
+              <a:graphicFrameLocks xmlns:a="http://schemas.openxmlformats.org/drawingml/2006/main" noChangeAspect="1"/>
+            </wp:cNvGraphicFramePr>
+            <a:graphic xmlns:a="http://schemas.openxmlformats.org/drawingml/2006/main">
+              <a:graphicData uri="http://schemas.openxmlformats.org/drawingml/2006/picture">
+                <pic:pic xmlns:pic="http://schemas.openxmlformats.org/drawingml/2006/picture">
+                  <pic:nvPicPr>
+                    <pic:cNvPr id="1" name=""/>
+                    <pic:cNvPicPr/>
+                  </pic:nvPicPr>
+                  <pic:blipFill>
+                    <a:blip r:embed="rId14"/>
+                    <a:stretch>
+                      <a:fillRect/>
+                    </a:stretch>
+                  </pic:blipFill>
+                  <pic:spPr>
+                    <a:xfrm>
+                      <a:off x="0" y="0"/>
+                      <a:ext cx="5943600" cy="3108325"/>
+                    </a:xfrm>
+                    <a:prstGeom prst="rect">
+                      <a:avLst/>
+                    </a:prstGeom>
+                  </pic:spPr>
+                </pic:pic>
+              </a:graphicData>
+            </a:graphic>
+          </wp:inline>
+        </w:drawing>
+      </w:r>
+    </w:p>
+    <w:p>
+      <w:pPr>
+        <w:pStyle w:val="Caption"/>
+        <w:rPr>
+          <w:rFonts w:ascii="Garamond" w:hAnsi="Garamond"/>
+          <w:sz w:val="28"/>
+          <w:szCs w:val="28"/>
+        </w:rPr>
+      </w:pPr>
+      <w:r>
+        <w:rPr>
+          <w:rFonts w:ascii="Garamond" w:hAnsi="Garamond"/>
+          <w:sz w:val="28"/>
+          <w:szCs w:val="28"/>
+        </w:rPr>
+        <w:t xml:space="preserve">Figure </w:t>
+      </w:r>
+      <w:r>
+        <w:rPr>
+          <w:rFonts w:ascii="Garamond" w:hAnsi="Garamond"/>
+          <w:sz w:val="28"/>
+          <w:szCs w:val="28"/>
+        </w:rPr>
+        <w:fldChar w:fldCharType="begin"/>
+      </w:r>
+      <w:r>
+        <w:rPr>
+          <w:rFonts w:ascii="Garamond" w:hAnsi="Garamond"/>
+          <w:sz w:val="28"/>
+          <w:szCs w:val="28"/>
+        </w:rPr>
+        <w:instrText xml:space="preserve"> SEQ Figure \* ARABIC </w:instrText>
+      </w:r>
+      <w:r>
+        <w:rPr>
+          <w:rFonts w:ascii="Garamond" w:hAnsi="Garamond"/>
+          <w:sz w:val="28"/>
+          <w:szCs w:val="28"/>
+        </w:rPr>
+        <w:fldChar w:fldCharType="separate"/>
+      </w:r>
+      <w:r>
+        <w:rPr>
+          <w:rFonts w:ascii="Garamond" w:hAnsi="Garamond"/>
+          <w:noProof/>
+          <w:sz w:val="28"/>
+          <w:szCs w:val="28"/>
+        </w:rPr>
+        <w:t>8</w:t>
+      </w:r>
+      <w:r>
+        <w:rPr>
+          <w:rFonts w:ascii="Garamond" w:hAnsi="Garamond"/>
+          <w:sz w:val="28"/>
+          <w:szCs w:val="28"/>
+        </w:rPr>
+        <w:fldChar w:fldCharType="end"/>
+      </w:r>
+      <w:r>
+        <w:rPr>
+          <w:rFonts w:ascii="Garamond" w:hAnsi="Garamond"/>
+          <w:sz w:val="28"/>
+          <w:szCs w:val="28"/>
+        </w:rPr>
+        <w:t>. Neural net with hidden layer containing 20 neurons added.</w:t>
+      </w:r>
+    </w:p>
+    <w:p/>
+    <w:p>
+      <w:pPr>
+        <w:keepNext/>
+      </w:pPr>
+      <w:r>
+        <w:rPr>
+          <w:noProof/>
+        </w:rPr>
+        <w:lastRenderedPageBreak/>
+        <w:drawing>
+          <wp:inline distT="0" distB="0" distL="0" distR="0" wp14:anchorId="5A392E1F" wp14:editId="31CB1252">
+            <wp:extent cx="5943600" cy="3108325"/>
+            <wp:effectExtent l="0" t="0" r="0" b="0"/>
+            <wp:docPr id="21" name="Picture 21"/>
+            <wp:cNvGraphicFramePr>
+              <a:graphicFrameLocks xmlns:a="http://schemas.openxmlformats.org/drawingml/2006/main" noChangeAspect="1"/>
+            </wp:cNvGraphicFramePr>
+            <a:graphic xmlns:a="http://schemas.openxmlformats.org/drawingml/2006/main">
+              <a:graphicData uri="http://schemas.openxmlformats.org/drawingml/2006/picture">
+                <pic:pic xmlns:pic="http://schemas.openxmlformats.org/drawingml/2006/picture">
+                  <pic:nvPicPr>
+                    <pic:cNvPr id="1" name=""/>
+                    <pic:cNvPicPr/>
+                  </pic:nvPicPr>
+                  <pic:blipFill>
+                    <a:blip r:embed="rId15"/>
+                    <a:stretch>
+                      <a:fillRect/>
+                    </a:stretch>
+                  </pic:blipFill>
+                  <pic:spPr>
+                    <a:xfrm>
+                      <a:off x="0" y="0"/>
+                      <a:ext cx="5943600" cy="3108325"/>
+                    </a:xfrm>
+                    <a:prstGeom prst="rect">
+                      <a:avLst/>
+                    </a:prstGeom>
+                  </pic:spPr>
+                </pic:pic>
+              </a:graphicData>
+            </a:graphic>
+          </wp:inline>
+        </w:drawing>
+      </w:r>
+    </w:p>
+    <w:p>
+      <w:pPr>
+        <w:pStyle w:val="Caption"/>
+        <w:rPr>
+          <w:rFonts w:ascii="Garamond" w:hAnsi="Garamond"/>
+          <w:sz w:val="28"/>
+          <w:szCs w:val="28"/>
+        </w:rPr>
+      </w:pPr>
+      <w:r>
+        <w:rPr>
+          <w:rFonts w:ascii="Garamond" w:hAnsi="Garamond"/>
+          <w:sz w:val="28"/>
+          <w:szCs w:val="28"/>
+        </w:rPr>
+        <w:t xml:space="preserve">Figure </w:t>
+      </w:r>
+      <w:r>
+        <w:rPr>
+          <w:rFonts w:ascii="Garamond" w:hAnsi="Garamond"/>
+          <w:sz w:val="28"/>
+          <w:szCs w:val="28"/>
+        </w:rPr>
+        <w:fldChar w:fldCharType="begin"/>
+      </w:r>
+      <w:r>
+        <w:rPr>
+          <w:rFonts w:ascii="Garamond" w:hAnsi="Garamond"/>
+          <w:sz w:val="28"/>
+          <w:szCs w:val="28"/>
+        </w:rPr>
+        <w:instrText xml:space="preserve"> SEQ Figure \* ARABIC </w:instrText>
+      </w:r>
+      <w:r>
+        <w:rPr>
+          <w:rFonts w:ascii="Garamond" w:hAnsi="Garamond"/>
+          <w:sz w:val="28"/>
+          <w:szCs w:val="28"/>
+        </w:rPr>
+        <w:fldChar w:fldCharType="separate"/>
+      </w:r>
+      <w:r>
+        <w:rPr>
+          <w:rFonts w:ascii="Garamond" w:hAnsi="Garamond"/>
+          <w:noProof/>
+          <w:sz w:val="28"/>
+          <w:szCs w:val="28"/>
+        </w:rPr>
+        <w:t>9</w:t>
+      </w:r>
+      <w:r>
+        <w:rPr>
+          <w:rFonts w:ascii="Garamond" w:hAnsi="Garamond"/>
+          <w:sz w:val="28"/>
+          <w:szCs w:val="28"/>
+        </w:rPr>
+        <w:fldChar w:fldCharType="end"/>
+      </w:r>
+      <w:r>
+        <w:rPr>
+          <w:rFonts w:ascii="Garamond" w:hAnsi="Garamond"/>
+          <w:sz w:val="28"/>
+          <w:szCs w:val="28"/>
+        </w:rPr>
+        <w:t xml:space="preserve">. Part 2, final neural net. Params changed: increased epochs to 30, mini-batch size to </w:t>
+      </w:r>
+      <w:r>
+        <w:rPr>
+          <w:rFonts w:ascii="Garamond" w:hAnsi="Garamond"/>
+          <w:sz w:val="28"/>
+          <w:szCs w:val="28"/>
+        </w:rPr>
+        <w:t>2</w:t>
+      </w:r>
+      <w:r>
+        <w:rPr>
+          <w:rFonts w:ascii="Garamond" w:hAnsi="Garamond"/>
+          <w:sz w:val="28"/>
+          <w:szCs w:val="28"/>
+        </w:rPr>
+        <w:t>0, and eta to 15.</w:t>
+      </w:r>
+    </w:p>
+    <w:p>
+      <w:pPr>
+        <w:rPr>
+          <w:rFonts w:ascii="Garamond" w:hAnsi="Garamond"/>
+          <w:sz w:val="24"/>
+          <w:szCs w:val="24"/>
+        </w:rPr>
+      </w:pPr>
+      <w:r>
+        <w:tab/>
+      </w:r>
+      <w:r>
+        <w:rPr>
+          <w:rFonts w:ascii="Garamond" w:hAnsi="Garamond"/>
+          <w:sz w:val="24"/>
+          <w:szCs w:val="24"/>
+        </w:rPr>
+        <w:t xml:space="preserve">The initial neural net for part 2 included the neural net structure [784,10], using 10 epochs, 10 data points per mini-batch, and eta = 10 as the hyperparameters. This neural net was able to achieve an accuracy of 89.20% using the testing data (Figure 7), which is much higher than predicted in the assignment description (60%). Therefore, my goal was to increase this accuracy not just to above 90%, but to at least 92%. My first step was to introduce a hidden layer of neurons to help with the complexity of the functions that the net can use. This neural net achieved an accuracy of 91.01% (Figure 8). In order to increase </w:t>
+      </w:r>
+      <w:r>
+        <w:rPr>
+          <w:rFonts w:ascii="Garamond" w:hAnsi="Garamond"/>
+          <w:sz w:val="24"/>
+          <w:szCs w:val="24"/>
+        </w:rPr>
+        <w:t xml:space="preserve">this by an additional percentage point, I increased the number of epochs to 30, the mini-batch size to 20, and eta to 15. This training took much longer than any previous training (132 seconds), and was only able to increase the accuracy to 91.42%. </w:t>
+      </w:r>
+      <w:r>
+        <w:rPr>
+          <w:rFonts w:ascii="Garamond" w:hAnsi="Garamond"/>
+          <w:sz w:val="24"/>
+          <w:szCs w:val="24"/>
+        </w:rPr>
+        <w:t xml:space="preserve">The trained net can be found in the file ‘part2.pkl’. </w:t>
+      </w:r>
+      <w:r>
+        <w:rPr>
+          <w:rFonts w:ascii="Garamond" w:hAnsi="Garamond"/>
+          <w:sz w:val="24"/>
+          <w:szCs w:val="24"/>
+        </w:rPr>
+        <w:t>This accuracy did not meet my personal goal, but after trying several different hyperparameters this was the highest I could achieve. The time it took to train was a hinderance to how many different hyperparameters I could try.</w:t>
+      </w:r>
+      <w:r>
+        <w:rPr>
+          <w:rFonts w:ascii="Garamond" w:hAnsi="Garamond"/>
+          <w:sz w:val="24"/>
+          <w:szCs w:val="24"/>
+        </w:rPr>
+        <w:t xml:space="preserve"> I believe that the reason the </w:t>
+      </w:r>
+      <w:proofErr w:type="spellStart"/>
+      <w:r>
+        <w:rPr>
+          <w:rFonts w:ascii="Garamond" w:hAnsi="Garamond"/>
+          <w:sz w:val="24"/>
+          <w:szCs w:val="24"/>
+        </w:rPr>
+        <w:t>notMNIST</w:t>
+      </w:r>
+      <w:proofErr w:type="spellEnd"/>
+      <w:r>
+        <w:rPr>
+          <w:rFonts w:ascii="Garamond" w:hAnsi="Garamond"/>
+          <w:sz w:val="24"/>
+          <w:szCs w:val="24"/>
+        </w:rPr>
+        <w:t xml:space="preserve"> data is much harder to get a high accuracy for than the MNIST data is because of the nature of the images. The numbers from 0-9 are more distinct than the letters a-j, and the letters have more ways that they can be drawn. This</w:t>
+      </w:r>
+      <w:r>
+        <w:rPr>
+          <w:rFonts w:ascii="Garamond" w:hAnsi="Garamond"/>
+          <w:sz w:val="24"/>
+          <w:szCs w:val="24"/>
+        </w:rPr>
+        <w:t xml:space="preserve"> would make it much more likely for the neural net for the </w:t>
+      </w:r>
+      <w:proofErr w:type="spellStart"/>
+      <w:r>
+        <w:rPr>
+          <w:rFonts w:ascii="Garamond" w:hAnsi="Garamond"/>
+          <w:sz w:val="24"/>
+          <w:szCs w:val="24"/>
+        </w:rPr>
+        <w:t>notMNIST</w:t>
+      </w:r>
+      <w:proofErr w:type="spellEnd"/>
+      <w:r>
+        <w:rPr>
+          <w:rFonts w:ascii="Garamond" w:hAnsi="Garamond"/>
+          <w:sz w:val="24"/>
+          <w:szCs w:val="24"/>
+        </w:rPr>
+        <w:t xml:space="preserve"> data to overfit on the training data, since if it finds a letter that doesn’t look like one that it’s seen before, it will not guess correctly.</w:t>
+      </w:r>
+      <w:r>
+        <w:rPr>
+          <w:rFonts w:ascii="Garamond" w:hAnsi="Garamond"/>
+          <w:sz w:val="24"/>
+          <w:szCs w:val="24"/>
+        </w:rPr>
+        <w:t xml:space="preserve"> </w:t>
+      </w:r>
+      <w:r>
+        <w:rPr>
+          <w:rFonts w:ascii="Garamond" w:hAnsi="Garamond"/>
+          <w:sz w:val="24"/>
+          <w:szCs w:val="24"/>
+        </w:rPr>
+        <w:t xml:space="preserve"> Below is the code snippet of the hyperparameters for the final neural net:</w:t>
+      </w:r>
+    </w:p>
+    <w:p>
+      <w:pPr>
+        <w:rPr>
+          <w:rFonts w:ascii="Garamond" w:hAnsi="Garamond"/>
+          <w:sz w:val="24"/>
+          <w:szCs w:val="24"/>
+        </w:rPr>
+      </w:pPr>
+      <w:r>
+        <w:rPr>
+          <w:rFonts w:ascii="Garamond" w:hAnsi="Garamond"/>
+          <w:sz w:val="24"/>
+          <w:szCs w:val="24"/>
+        </w:rPr>
+        <w:t xml:space="preserve">net = </w:t>
+      </w:r>
+      <w:proofErr w:type="spellStart"/>
+      <w:proofErr w:type="gramStart"/>
+      <w:r>
+        <w:rPr>
+          <w:rFonts w:ascii="Garamond" w:hAnsi="Garamond"/>
+          <w:sz w:val="24"/>
+          <w:szCs w:val="24"/>
+        </w:rPr>
+        <w:t>network.Network</w:t>
+      </w:r>
+      <w:proofErr w:type="spellEnd"/>
+      <w:proofErr w:type="gramEnd"/>
+      <w:r>
+        <w:rPr>
+          <w:rFonts w:ascii="Garamond" w:hAnsi="Garamond"/>
+          <w:sz w:val="24"/>
+          <w:szCs w:val="24"/>
+        </w:rPr>
+        <w:t>([784,20,10])</w:t>
+      </w:r>
+    </w:p>
+    <w:p>
+      <w:pPr>
+        <w:rPr>
+          <w:rFonts w:ascii="Garamond" w:hAnsi="Garamond"/>
+          <w:sz w:val="24"/>
+          <w:szCs w:val="24"/>
+        </w:rPr>
+      </w:pPr>
+      <w:proofErr w:type="spellStart"/>
+      <w:proofErr w:type="gramStart"/>
+      <w:r>
+        <w:rPr>
+          <w:rFonts w:ascii="Garamond" w:hAnsi="Garamond"/>
+          <w:sz w:val="24"/>
+          <w:szCs w:val="24"/>
+        </w:rPr>
+        <w:t>net.SGD</w:t>
+      </w:r>
+      <w:proofErr w:type="spellEnd"/>
+      <w:r>
+        <w:rPr>
+          <w:rFonts w:ascii="Garamond" w:hAnsi="Garamond"/>
+          <w:sz w:val="24"/>
+          <w:szCs w:val="24"/>
+        </w:rPr>
+        <w:t>(</w:t>
+      </w:r>
+      <w:proofErr w:type="spellStart"/>
+      <w:proofErr w:type="gramEnd"/>
+      <w:r>
+        <w:rPr>
+          <w:rFonts w:ascii="Garamond" w:hAnsi="Garamond"/>
+          <w:sz w:val="24"/>
+          <w:szCs w:val="24"/>
+        </w:rPr>
+        <w:t>trainingData</w:t>
+      </w:r>
+      <w:proofErr w:type="spellEnd"/>
+      <w:r>
+        <w:rPr>
+          <w:rFonts w:ascii="Garamond" w:hAnsi="Garamond"/>
+          <w:sz w:val="24"/>
+          <w:szCs w:val="24"/>
+        </w:rPr>
+        <w:t xml:space="preserve">, 30, 20, 15, </w:t>
+      </w:r>
+      <w:proofErr w:type="spellStart"/>
+      <w:r>
+        <w:rPr>
+          <w:rFonts w:ascii="Garamond" w:hAnsi="Garamond"/>
+          <w:sz w:val="24"/>
+          <w:szCs w:val="24"/>
+        </w:rPr>
+        <w:t>test_data</w:t>
+      </w:r>
+      <w:proofErr w:type="spellEnd"/>
+      <w:r>
+        <w:rPr>
+          <w:rFonts w:ascii="Garamond" w:hAnsi="Garamond"/>
+          <w:sz w:val="24"/>
+          <w:szCs w:val="24"/>
+        </w:rPr>
+        <w:t xml:space="preserve"> = </w:t>
+      </w:r>
+      <w:proofErr w:type="spellStart"/>
+      <w:r>
+        <w:rPr>
+          <w:rFonts w:ascii="Garamond" w:hAnsi="Garamond"/>
+          <w:sz w:val="24"/>
+          <w:szCs w:val="24"/>
+        </w:rPr>
+        <w:t>testingData</w:t>
+      </w:r>
+      <w:proofErr w:type="spellEnd"/>
+      <w:r>
+        <w:rPr>
+          <w:rFonts w:ascii="Garamond" w:hAnsi="Garamond"/>
+          <w:sz w:val="24"/>
+          <w:szCs w:val="24"/>
+        </w:rPr>
+        <w:t>)</w:t>
+      </w:r>
     </w:p>
     <w:p/>
     <w:p/>
+    <w:p>
+      <w:pPr>
+        <w:keepNext/>
+      </w:pPr>
+      <w:r>
+        <w:rPr>
+          <w:noProof/>
+        </w:rPr>
+        <w:lastRenderedPageBreak/>
+        <w:drawing>
+          <wp:inline distT="0" distB="0" distL="0" distR="0" wp14:anchorId="69F03991" wp14:editId="616A5657">
+            <wp:extent cx="5944235" cy="3561907"/>
+            <wp:effectExtent l="0" t="0" r="0" b="635"/>
+            <wp:docPr id="4" name="Picture 4"/>
+            <wp:cNvGraphicFramePr>
+              <a:graphicFrameLocks xmlns:a="http://schemas.openxmlformats.org/drawingml/2006/main" noChangeAspect="1"/>
+            </wp:cNvGraphicFramePr>
+            <a:graphic xmlns:a="http://schemas.openxmlformats.org/drawingml/2006/main">
+              <a:graphicData uri="http://schemas.openxmlformats.org/drawingml/2006/picture">
+                <pic:pic xmlns:pic="http://schemas.openxmlformats.org/drawingml/2006/picture">
+                  <pic:nvPicPr>
+                    <pic:cNvPr id="1" name=""/>
+                    <pic:cNvPicPr/>
+                  </pic:nvPicPr>
+                  <pic:blipFill>
+                    <a:blip r:embed="rId16"/>
+                    <a:stretch>
+                      <a:fillRect/>
+                    </a:stretch>
+                  </pic:blipFill>
+                  <pic:spPr>
+                    <a:xfrm>
+                      <a:off x="0" y="0"/>
+                      <a:ext cx="5982700" cy="3584956"/>
+                    </a:xfrm>
+                    <a:prstGeom prst="rect">
+                      <a:avLst/>
+                    </a:prstGeom>
+                  </pic:spPr>
+                </pic:pic>
+              </a:graphicData>
+            </a:graphic>
+          </wp:inline>
+        </w:drawing>
+      </w:r>
+    </w:p>
+    <w:p>
+      <w:pPr>
+        <w:pStyle w:val="Caption"/>
+        <w:rPr>
+          <w:rFonts w:ascii="Garamond" w:hAnsi="Garamond"/>
+          <w:sz w:val="28"/>
+          <w:szCs w:val="28"/>
+        </w:rPr>
+      </w:pPr>
+      <w:r>
+        <w:rPr>
+          <w:rFonts w:ascii="Garamond" w:hAnsi="Garamond"/>
+          <w:sz w:val="28"/>
+          <w:szCs w:val="28"/>
+        </w:rPr>
+        <w:t xml:space="preserve">Figure </w:t>
+      </w:r>
+      <w:r>
+        <w:rPr>
+          <w:rFonts w:ascii="Garamond" w:hAnsi="Garamond"/>
+          <w:sz w:val="28"/>
+          <w:szCs w:val="28"/>
+        </w:rPr>
+        <w:t>1</w:t>
+      </w:r>
+      <w:r>
+        <w:rPr>
+          <w:rFonts w:ascii="Garamond" w:hAnsi="Garamond"/>
+          <w:sz w:val="28"/>
+          <w:szCs w:val="28"/>
+        </w:rPr>
+        <w:t>0</w:t>
+      </w:r>
+      <w:r>
+        <w:rPr>
+          <w:rFonts w:ascii="Garamond" w:hAnsi="Garamond"/>
+          <w:sz w:val="28"/>
+          <w:szCs w:val="28"/>
+        </w:rPr>
+        <w:t>. Part 3 initial neural net.</w:t>
+      </w:r>
+    </w:p>
+    <w:p>
+      <w:pPr>
+        <w:keepNext/>
+      </w:pPr>
+      <w:r>
+        <w:rPr>
+          <w:noProof/>
+        </w:rPr>
+        <w:drawing>
+          <wp:inline distT="0" distB="0" distL="0" distR="0" wp14:anchorId="22776707" wp14:editId="7527743D">
+            <wp:extent cx="5943600" cy="3108325"/>
+            <wp:effectExtent l="0" t="0" r="0" b="0"/>
+            <wp:docPr id="11" name="Picture 11"/>
+            <wp:cNvGraphicFramePr>
+              <a:graphicFrameLocks xmlns:a="http://schemas.openxmlformats.org/drawingml/2006/main" noChangeAspect="1"/>
+            </wp:cNvGraphicFramePr>
+            <a:graphic xmlns:a="http://schemas.openxmlformats.org/drawingml/2006/main">
+              <a:graphicData uri="http://schemas.openxmlformats.org/drawingml/2006/picture">
+                <pic:pic xmlns:pic="http://schemas.openxmlformats.org/drawingml/2006/picture">
+                  <pic:nvPicPr>
+                    <pic:cNvPr id="1" name=""/>
+                    <pic:cNvPicPr/>
+                  </pic:nvPicPr>
+                  <pic:blipFill>
+                    <a:blip r:embed="rId17"/>
+                    <a:stretch>
+                      <a:fillRect/>
+                    </a:stretch>
+                  </pic:blipFill>
+                  <pic:spPr>
+                    <a:xfrm>
+                      <a:off x="0" y="0"/>
+                      <a:ext cx="5943600" cy="3108325"/>
+                    </a:xfrm>
+                    <a:prstGeom prst="rect">
+                      <a:avLst/>
+                    </a:prstGeom>
+                  </pic:spPr>
+                </pic:pic>
+              </a:graphicData>
+            </a:graphic>
+          </wp:inline>
+        </w:drawing>
+      </w:r>
+    </w:p>
+    <w:p>
+      <w:pPr>
+        <w:pStyle w:val="Caption"/>
+        <w:rPr>
+          <w:rFonts w:ascii="Garamond" w:hAnsi="Garamond"/>
+          <w:sz w:val="28"/>
+          <w:szCs w:val="28"/>
+        </w:rPr>
+      </w:pPr>
+      <w:r>
+        <w:rPr>
+          <w:rFonts w:ascii="Garamond" w:hAnsi="Garamond"/>
+          <w:sz w:val="28"/>
+          <w:szCs w:val="28"/>
+        </w:rPr>
+        <w:t>Figure</w:t>
+      </w:r>
+      <w:r>
+        <w:rPr>
+          <w:rFonts w:ascii="Garamond" w:hAnsi="Garamond"/>
+          <w:sz w:val="28"/>
+          <w:szCs w:val="28"/>
+        </w:rPr>
+        <w:t xml:space="preserve"> 1</w:t>
+      </w:r>
+      <w:r>
+        <w:rPr>
+          <w:rFonts w:ascii="Garamond" w:hAnsi="Garamond"/>
+          <w:sz w:val="28"/>
+          <w:szCs w:val="28"/>
+        </w:rPr>
+        <w:t>1</w:t>
+      </w:r>
+      <w:r>
+        <w:rPr>
+          <w:rFonts w:ascii="Garamond" w:hAnsi="Garamond"/>
+          <w:sz w:val="28"/>
+          <w:szCs w:val="28"/>
+        </w:rPr>
+        <w:t>. Part 3, intermediate neural net. Params changed: increased epochs to 20, mini-batch size to 20, eta to 1, and number of neurons in hidden later to 20.</w:t>
+      </w:r>
+    </w:p>
+    <w:p>
+      <w:pPr>
+        <w:keepNext/>
+      </w:pPr>
+      <w:r>
+        <w:rPr>
+          <w:noProof/>
+        </w:rPr>
+        <w:lastRenderedPageBreak/>
+        <w:drawing>
+          <wp:inline distT="0" distB="0" distL="0" distR="0" wp14:anchorId="3F26FBAE" wp14:editId="0CC1A714">
+            <wp:extent cx="5943600" cy="3108325"/>
+            <wp:effectExtent l="0" t="0" r="0" b="0"/>
+            <wp:docPr id="12" name="Picture 12"/>
+            <wp:cNvGraphicFramePr>
+              <a:graphicFrameLocks xmlns:a="http://schemas.openxmlformats.org/drawingml/2006/main" noChangeAspect="1"/>
+            </wp:cNvGraphicFramePr>
+            <a:graphic xmlns:a="http://schemas.openxmlformats.org/drawingml/2006/main">
+              <a:graphicData uri="http://schemas.openxmlformats.org/drawingml/2006/picture">
+                <pic:pic xmlns:pic="http://schemas.openxmlformats.org/drawingml/2006/picture">
+                  <pic:nvPicPr>
+                    <pic:cNvPr id="1" name=""/>
+                    <pic:cNvPicPr/>
+                  </pic:nvPicPr>
+                  <pic:blipFill>
+                    <a:blip r:embed="rId18"/>
+                    <a:stretch>
+                      <a:fillRect/>
+                    </a:stretch>
+                  </pic:blipFill>
+                  <pic:spPr>
+                    <a:xfrm>
+                      <a:off x="0" y="0"/>
+                      <a:ext cx="5943600" cy="3108325"/>
+                    </a:xfrm>
+                    <a:prstGeom prst="rect">
+                      <a:avLst/>
+                    </a:prstGeom>
+                  </pic:spPr>
+                </pic:pic>
+              </a:graphicData>
+            </a:graphic>
+          </wp:inline>
+        </w:drawing>
+      </w:r>
+    </w:p>
+    <w:p>
+      <w:pPr>
+        <w:pStyle w:val="Caption"/>
+        <w:rPr>
+          <w:rFonts w:ascii="Garamond" w:hAnsi="Garamond"/>
+          <w:sz w:val="28"/>
+          <w:szCs w:val="28"/>
+        </w:rPr>
+      </w:pPr>
+      <w:r>
+        <w:rPr>
+          <w:rFonts w:ascii="Garamond" w:hAnsi="Garamond"/>
+          <w:sz w:val="28"/>
+          <w:szCs w:val="28"/>
+        </w:rPr>
+        <w:t>Figure</w:t>
+      </w:r>
+      <w:r>
+        <w:rPr>
+          <w:rFonts w:ascii="Garamond" w:hAnsi="Garamond"/>
+          <w:sz w:val="28"/>
+          <w:szCs w:val="28"/>
+        </w:rPr>
+        <w:t xml:space="preserve"> 1</w:t>
+      </w:r>
+      <w:r>
+        <w:rPr>
+          <w:rFonts w:ascii="Garamond" w:hAnsi="Garamond"/>
+          <w:sz w:val="28"/>
+          <w:szCs w:val="28"/>
+        </w:rPr>
+        <w:t>2</w:t>
+      </w:r>
+      <w:r>
+        <w:rPr>
+          <w:rFonts w:ascii="Garamond" w:hAnsi="Garamond"/>
+          <w:sz w:val="28"/>
+          <w:szCs w:val="28"/>
+        </w:rPr>
+        <w:t>. Part 3, final neural net. Params changed: increased epochs to 100, increased mini-batch size to 30, and decreased eta to 0.9.</w:t>
+      </w:r>
+    </w:p>
+    <w:p/>
+    <w:p>
+      <w:pPr>
+        <w:rPr>
+          <w:rFonts w:ascii="Garamond" w:hAnsi="Garamond"/>
+          <w:sz w:val="24"/>
+          <w:szCs w:val="24"/>
+        </w:rPr>
+      </w:pPr>
+      <w:r>
+        <w:tab/>
+      </w:r>
+      <w:r>
+        <w:rPr>
+          <w:rFonts w:ascii="Garamond" w:hAnsi="Garamond"/>
+          <w:sz w:val="24"/>
+          <w:szCs w:val="24"/>
+        </w:rPr>
+        <w:t>The initial neural net for part 3 had the neuron structure of [9,10,2] with the training running for 10 epochs, with a mini-batch size of 10, and an eta of 0.1</w:t>
+      </w:r>
+      <w:r>
+        <w:rPr>
+          <w:rFonts w:ascii="Garamond" w:hAnsi="Garamond"/>
+          <w:sz w:val="24"/>
+          <w:szCs w:val="24"/>
+        </w:rPr>
+        <w:t xml:space="preserve"> (Figure 1</w:t>
+      </w:r>
+      <w:r>
+        <w:rPr>
+          <w:rFonts w:ascii="Garamond" w:hAnsi="Garamond"/>
+          <w:sz w:val="24"/>
+          <w:szCs w:val="24"/>
+        </w:rPr>
+        <w:t>0</w:t>
+      </w:r>
+      <w:r>
+        <w:rPr>
+          <w:rFonts w:ascii="Garamond" w:hAnsi="Garamond"/>
+          <w:sz w:val="24"/>
+          <w:szCs w:val="24"/>
+        </w:rPr>
+        <w:t>)</w:t>
+      </w:r>
+      <w:r>
+        <w:rPr>
+          <w:rFonts w:ascii="Garamond" w:hAnsi="Garamond"/>
+          <w:sz w:val="24"/>
+          <w:szCs w:val="24"/>
+        </w:rPr>
+        <w:t>. I used the first 385 data points as the training data, and the last 77 data points as my testing data. The initial run of training achieved an accuracy of 70.13%. Since the training was extremely quick, I decided to increase the epochs and mini-batch size both to 20, since training is not limited by processing power at this time. I also increased the eta to</w:t>
+      </w:r>
+      <w:r>
+        <w:rPr>
+          <w:rFonts w:ascii="Garamond" w:hAnsi="Garamond"/>
+          <w:sz w:val="24"/>
+          <w:szCs w:val="24"/>
+        </w:rPr>
+        <w:t xml:space="preserve"> 1 to</w:t>
+      </w:r>
+      <w:r>
+        <w:rPr>
+          <w:rFonts w:ascii="Garamond" w:hAnsi="Garamond"/>
+          <w:sz w:val="24"/>
+          <w:szCs w:val="24"/>
+        </w:rPr>
+        <w:t xml:space="preserve"> ensure we do not land in a local minimum, and increased the number of neurons in the hidden layer to 20</w:t>
+      </w:r>
+      <w:r>
+        <w:rPr>
+          <w:rFonts w:ascii="Garamond" w:hAnsi="Garamond"/>
+          <w:sz w:val="24"/>
+          <w:szCs w:val="24"/>
+        </w:rPr>
+        <w:t>, to allow for more complex computation. These hyperparameters achieved an accuracy of 72.72%, while still training quickly (Figure 1</w:t>
+      </w:r>
+      <w:r>
+        <w:rPr>
+          <w:rFonts w:ascii="Garamond" w:hAnsi="Garamond"/>
+          <w:sz w:val="24"/>
+          <w:szCs w:val="24"/>
+        </w:rPr>
+        <w:t>1</w:t>
+      </w:r>
+      <w:r>
+        <w:rPr>
+          <w:rFonts w:ascii="Garamond" w:hAnsi="Garamond"/>
+          <w:sz w:val="24"/>
+          <w:szCs w:val="24"/>
+        </w:rPr>
+        <w:t>). In order to increase this accuracy even further, I increased the epochs all the way to 100, and increased the mini-batch size to 30. I then tried several different eta values to find one large enough to avoid local minimums but small enough that it will incrementally increase the accuracy. The value I landed at was 0.9, which allowed me to achieve an accuracy of 77.92%</w:t>
+      </w:r>
+      <w:r>
+        <w:rPr>
+          <w:rFonts w:ascii="Garamond" w:hAnsi="Garamond"/>
+          <w:sz w:val="24"/>
+          <w:szCs w:val="24"/>
+        </w:rPr>
+        <w:t xml:space="preserve"> (Figure 12)</w:t>
+      </w:r>
+      <w:r>
+        <w:rPr>
+          <w:rFonts w:ascii="Garamond" w:hAnsi="Garamond"/>
+          <w:sz w:val="24"/>
+          <w:szCs w:val="24"/>
+        </w:rPr>
+        <w:t>.</w:t>
+      </w:r>
+      <w:r>
+        <w:rPr>
+          <w:rFonts w:ascii="Garamond" w:hAnsi="Garamond"/>
+          <w:sz w:val="24"/>
+          <w:szCs w:val="24"/>
+        </w:rPr>
+        <w:t xml:space="preserve"> This accuracy is higher than is needed for bonus, however I did not include any code adjustments that were not discussed in lecture, so I’m not sure if I am eligible for the bonus.</w:t>
+      </w:r>
+      <w:r>
+        <w:rPr>
+          <w:rFonts w:ascii="Garamond" w:hAnsi="Garamond"/>
+          <w:sz w:val="24"/>
+          <w:szCs w:val="24"/>
+        </w:rPr>
+        <w:t xml:space="preserve"> </w:t>
+      </w:r>
+      <w:r>
+        <w:rPr>
+          <w:rFonts w:ascii="Garamond" w:hAnsi="Garamond"/>
+          <w:sz w:val="24"/>
+          <w:szCs w:val="24"/>
+        </w:rPr>
+        <w:t xml:space="preserve">The trained net can be found in the file ‘part3.pkl’. </w:t>
+      </w:r>
+      <w:r>
+        <w:rPr>
+          <w:rFonts w:ascii="Garamond" w:hAnsi="Garamond"/>
+          <w:sz w:val="24"/>
+          <w:szCs w:val="24"/>
+        </w:rPr>
+        <w:t>Th</w:t>
+      </w:r>
+      <w:r>
+        <w:rPr>
+          <w:rFonts w:ascii="Garamond" w:hAnsi="Garamond"/>
+          <w:sz w:val="24"/>
+          <w:szCs w:val="24"/>
+        </w:rPr>
+        <w:t>e</w:t>
+      </w:r>
+      <w:r>
+        <w:rPr>
+          <w:rFonts w:ascii="Garamond" w:hAnsi="Garamond"/>
+          <w:sz w:val="24"/>
+          <w:szCs w:val="24"/>
+        </w:rPr>
+        <w:t xml:space="preserve"> following is the part of the code that I edited in order to train the neural not to 77.92%:</w:t>
+      </w:r>
+    </w:p>
+    <w:p>
+      <w:pPr>
+        <w:rPr>
+          <w:rFonts w:ascii="Garamond" w:hAnsi="Garamond"/>
+          <w:sz w:val="24"/>
+          <w:szCs w:val="24"/>
+        </w:rPr>
+      </w:pPr>
+      <w:r>
+        <w:rPr>
+          <w:rFonts w:ascii="Garamond" w:hAnsi="Garamond"/>
+          <w:sz w:val="24"/>
+          <w:szCs w:val="24"/>
+        </w:rPr>
+        <w:t xml:space="preserve">net = </w:t>
+      </w:r>
+      <w:proofErr w:type="spellStart"/>
+      <w:proofErr w:type="gramStart"/>
+      <w:r>
+        <w:rPr>
+          <w:rFonts w:ascii="Garamond" w:hAnsi="Garamond"/>
+          <w:sz w:val="24"/>
+          <w:szCs w:val="24"/>
+        </w:rPr>
+        <w:t>network.Network</w:t>
+      </w:r>
+      <w:proofErr w:type="spellEnd"/>
+      <w:proofErr w:type="gramEnd"/>
+      <w:r>
+        <w:rPr>
+          <w:rFonts w:ascii="Garamond" w:hAnsi="Garamond"/>
+          <w:sz w:val="24"/>
+          <w:szCs w:val="24"/>
+        </w:rPr>
+        <w:t>([9,20,2])</w:t>
+      </w:r>
+    </w:p>
+    <w:p>
+      <w:pPr>
+        <w:rPr>
+          <w:rFonts w:ascii="Garamond" w:hAnsi="Garamond"/>
+          <w:sz w:val="24"/>
+          <w:szCs w:val="24"/>
+        </w:rPr>
+      </w:pPr>
+      <w:proofErr w:type="spellStart"/>
+      <w:proofErr w:type="gramStart"/>
+      <w:r>
+        <w:rPr>
+          <w:rFonts w:ascii="Garamond" w:hAnsi="Garamond"/>
+          <w:sz w:val="24"/>
+          <w:szCs w:val="24"/>
+        </w:rPr>
+        <w:t>net.SGD</w:t>
+      </w:r>
+      <w:proofErr w:type="spellEnd"/>
+      <w:r>
+        <w:rPr>
+          <w:rFonts w:ascii="Garamond" w:hAnsi="Garamond"/>
+          <w:sz w:val="24"/>
+          <w:szCs w:val="24"/>
+        </w:rPr>
+        <w:t>(</w:t>
+      </w:r>
+      <w:proofErr w:type="spellStart"/>
+      <w:proofErr w:type="gramEnd"/>
+      <w:r>
+        <w:rPr>
+          <w:rFonts w:ascii="Garamond" w:hAnsi="Garamond"/>
+          <w:sz w:val="24"/>
+          <w:szCs w:val="24"/>
+        </w:rPr>
+        <w:t>trainingData</w:t>
+      </w:r>
+      <w:proofErr w:type="spellEnd"/>
+      <w:r>
+        <w:rPr>
+          <w:rFonts w:ascii="Garamond" w:hAnsi="Garamond"/>
+          <w:sz w:val="24"/>
+          <w:szCs w:val="24"/>
+        </w:rPr>
+        <w:t xml:space="preserve">, 100, 30, 0.9, </w:t>
+      </w:r>
+      <w:proofErr w:type="spellStart"/>
+      <w:r>
+        <w:rPr>
+          <w:rFonts w:ascii="Garamond" w:hAnsi="Garamond"/>
+          <w:sz w:val="24"/>
+          <w:szCs w:val="24"/>
+        </w:rPr>
+        <w:t>test_data</w:t>
+      </w:r>
+      <w:proofErr w:type="spellEnd"/>
+      <w:r>
+        <w:rPr>
+          <w:rFonts w:ascii="Garamond" w:hAnsi="Garamond"/>
+          <w:sz w:val="24"/>
+          <w:szCs w:val="24"/>
+        </w:rPr>
+        <w:t xml:space="preserve"> = </w:t>
+      </w:r>
+      <w:proofErr w:type="spellStart"/>
+      <w:r>
+        <w:rPr>
+          <w:rFonts w:ascii="Garamond" w:hAnsi="Garamond"/>
+          <w:sz w:val="24"/>
+          <w:szCs w:val="24"/>
+        </w:rPr>
+        <w:t>testingData</w:t>
+      </w:r>
+      <w:proofErr w:type="spellEnd"/>
+      <w:r>
+        <w:rPr>
+          <w:rFonts w:ascii="Garamond" w:hAnsi="Garamond"/>
+          <w:sz w:val="24"/>
+          <w:szCs w:val="24"/>
+        </w:rPr>
+        <w:t>)</w:t>
+      </w:r>
+    </w:p>
     <w:sectPr>
       <w:pgSz w:w="12240" w:h="15840"/>
       <w:pgMar w:top="1440" w:right="1440" w:bottom="1440" w:left="1440" w:header="720" w:footer="720" w:gutter="0"/>
@@ -1618,6 +3265,29 @@
       <w:szCs w:val="18"/>
     </w:rPr>
   </w:style>
+  <w:style w:type="character" w:styleId="Hyperlink">
+    <w:name w:val="Hyperlink"/>
+    <w:basedOn w:val="DefaultParagraphFont"/>
+    <w:uiPriority w:val="99"/>
+    <w:unhideWhenUsed/>
+    <w:rsid w:val="00860A41"/>
+    <w:rPr>
+      <w:color w:val="0563C1" w:themeColor="hyperlink"/>
+      <w:u w:val="single"/>
+    </w:rPr>
+  </w:style>
+  <w:style w:type="character" w:styleId="UnresolvedMention">
+    <w:name w:val="Unresolved Mention"/>
+    <w:basedOn w:val="DefaultParagraphFont"/>
+    <w:uiPriority w:val="99"/>
+    <w:semiHidden/>
+    <w:unhideWhenUsed/>
+    <w:rsid w:val="00860A41"/>
+    <w:rPr>
+      <w:color w:val="605E5C"/>
+      <w:shd w:val="clear" w:color="auto" w:fill="E1DFDD"/>
+    </w:rPr>
+  </w:style>
 </w:styles>
 </file>
 

</xml_diff>